<commit_message>
resume next level for deploy and top company
</commit_message>
<xml_diff>
--- a/邢洲_18835118106_软硬融合.docx
+++ b/邢洲_18835118106_软硬融合.docx
@@ -66,11 +66,19 @@
         <w:rPr>
           <w:rFonts w:hint="eastAsia"/>
         </w:rPr>
-        <w:t>指令集，字节码插桩-ASM以及Java语言层面得java</w:t>
+        <w:t>指令集，字节码插桩-ASM以及Java语言层面得</w:t>
+      </w:r>
+      <w:proofErr w:type="spellStart"/>
+      <w:r>
+        <w:rPr>
+          <w:rFonts w:hint="eastAsia"/>
+        </w:rPr>
+        <w:t>java</w:t>
       </w:r>
       <w:r>
         <w:t>Assistant</w:t>
       </w:r>
+      <w:proofErr w:type="spellEnd"/>
       <w:r>
         <w:rPr>
           <w:rFonts w:hint="eastAsia"/>
@@ -99,13 +107,55 @@
         <w:rPr>
           <w:rFonts w:hint="eastAsia"/>
         </w:rPr>
-        <w:t>cloud微服务集群部署与分布式事务问题熟悉，了解</w:t>
-      </w:r>
-      <w:r>
-        <w:rPr>
-          <w:rFonts w:hint="eastAsia"/>
-        </w:rPr>
-        <w:t>编译器优化，包括前后端编译与优化，并能够对业务电商类似项目得并发编程有较多实践，包括对JMM以及对协程得了解，相对得了解go并行开发语言，会使用python做数据分析与量化策略编写，有相关金融量化实习经验</w:t>
+        <w:t>cloud</w:t>
+      </w:r>
+      <w:proofErr w:type="gramStart"/>
+      <w:r>
+        <w:rPr>
+          <w:rFonts w:hint="eastAsia"/>
+        </w:rPr>
+        <w:t>微服务</w:t>
+      </w:r>
+      <w:proofErr w:type="gramEnd"/>
+      <w:r>
+        <w:rPr>
+          <w:rFonts w:hint="eastAsia"/>
+        </w:rPr>
+        <w:t>集群部署与分布式事务问题熟悉，了解</w:t>
+      </w:r>
+      <w:r>
+        <w:rPr>
+          <w:rFonts w:hint="eastAsia"/>
+        </w:rPr>
+        <w:t>编译器优化，包括前后端编译与优化，并能够对</w:t>
+      </w:r>
+      <w:proofErr w:type="gramStart"/>
+      <w:r>
+        <w:rPr>
+          <w:rFonts w:hint="eastAsia"/>
+        </w:rPr>
+        <w:t>业务电商类似</w:t>
+      </w:r>
+      <w:proofErr w:type="gramEnd"/>
+      <w:r>
+        <w:rPr>
+          <w:rFonts w:hint="eastAsia"/>
+        </w:rPr>
+        <w:t>项目得并发编程有较多实践，包括对JMM以及对</w:t>
+      </w:r>
+      <w:proofErr w:type="gramStart"/>
+      <w:r>
+        <w:rPr>
+          <w:rFonts w:hint="eastAsia"/>
+        </w:rPr>
+        <w:t>协程得</w:t>
+      </w:r>
+      <w:proofErr w:type="gramEnd"/>
+      <w:r>
+        <w:rPr>
+          <w:rFonts w:hint="eastAsia"/>
+        </w:rPr>
+        <w:t>了解，相对得了解go并行开发语言，会使用python做数据分析与量化策略编写</w:t>
       </w:r>
       <w:r>
         <w:rPr>
@@ -206,7 +256,7 @@
         <w:rPr>
           <w:rFonts w:hint="eastAsia"/>
         </w:rPr>
-        <w:t>熟悉后台服务器分布式架构设计和开发，理解消息队列、缓存、高可用组件，负载均衡在CPU层面得了解，RPC</w:t>
+        <w:t>熟悉后台服务器分布式架构设计和开发，理解消息队列、缓存、高可用组件，负载均衡，RPC</w:t>
       </w:r>
       <w:r>
         <w:t>-</w:t>
@@ -241,7 +291,41 @@
         <w:rPr>
           <w:rFonts w:hint="eastAsia"/>
         </w:rPr>
-        <w:t>技术团队组建、技术路线与选型、分布式集群部署、大数据实时与非实时技术落地项目经验丰富；</w:t>
+        <w:t>技术团队组建、技术路线与选型、分布式集群部署、</w:t>
+      </w:r>
+      <w:commentRangeStart w:id="0"/>
+      <w:r>
+        <w:rPr>
+          <w:rFonts w:hint="eastAsia"/>
+        </w:rPr>
+        <w:t>大数</w:t>
+      </w:r>
+      <w:proofErr w:type="gramStart"/>
+      <w:r>
+        <w:rPr>
+          <w:rFonts w:hint="eastAsia"/>
+        </w:rPr>
+        <w:t>据实时</w:t>
+      </w:r>
+      <w:proofErr w:type="gramEnd"/>
+      <w:r>
+        <w:rPr>
+          <w:rFonts w:hint="eastAsia"/>
+        </w:rPr>
+        <w:t>与非实时技术落地项目经验丰富</w:t>
+      </w:r>
+      <w:commentRangeEnd w:id="0"/>
+      <w:r>
+        <w:rPr>
+          <w:rStyle w:val="a8"/>
+        </w:rPr>
+        <w:commentReference w:id="0"/>
+      </w:r>
+      <w:r>
+        <w:rPr>
+          <w:rFonts w:hint="eastAsia"/>
+        </w:rPr>
+        <w:t>；</w:t>
       </w:r>
       <w:r>
         <w:rPr>
@@ -252,6 +336,65 @@
           <w:highlight w:val="yellow"/>
         </w:rPr>
         <w:t>Linux内核</w:t>
+      </w:r>
+      <w:r>
+        <w:rPr>
+          <w:rFonts w:hint="eastAsia"/>
+          <w:b/>
+          <w:bCs/>
+          <w:color w:val="FF0000"/>
+        </w:rPr>
+        <w:t>，</w:t>
+      </w:r>
+      <w:r>
+        <w:rPr>
+          <w:rFonts w:hint="eastAsia"/>
+        </w:rPr>
+        <w:t>熟练业界代码检查技术，了解Linux内核和应用层代码调试技术，性能排查与优化技术，熟练使用</w:t>
+      </w:r>
+      <w:proofErr w:type="spellStart"/>
+      <w:r>
+        <w:rPr>
+          <w:rFonts w:hint="eastAsia"/>
+        </w:rPr>
+        <w:t>CMake</w:t>
+      </w:r>
+      <w:proofErr w:type="spellEnd"/>
+      <w:r>
+        <w:t>/GCC/Git/Gerrit/Jenkins</w:t>
+      </w:r>
+      <w:r>
+        <w:rPr>
+          <w:rFonts w:hint="eastAsia"/>
+        </w:rPr>
+        <w:t>进行项目编译、构建、管理、Code</w:t>
+      </w:r>
+      <w:r>
+        <w:t xml:space="preserve"> Review</w:t>
+      </w:r>
+      <w:r>
+        <w:rPr>
+          <w:rFonts w:hint="eastAsia"/>
+        </w:rPr>
+        <w:t>、CI</w:t>
+      </w:r>
+      <w:r>
+        <w:t>/CD</w:t>
+      </w:r>
+      <w:r>
+        <w:rPr>
+          <w:rFonts w:hint="eastAsia"/>
+        </w:rPr>
+        <w:t>，掌握敏捷迭代，熟练Google</w:t>
+      </w:r>
+      <w:r>
+        <w:t xml:space="preserve"> Test</w:t>
+      </w:r>
+      <w:r>
+        <w:rPr>
+          <w:rFonts w:hint="eastAsia"/>
+        </w:rPr>
+        <w:t>单元测试框架；</w:t>
       </w:r>
     </w:p>
     <w:p>
@@ -268,43 +411,7 @@
         <w:rPr>
           <w:rFonts w:hint="eastAsia"/>
         </w:rPr>
-        <w:t>熟练业界代码检查技术，了解Linux内核和应用层代码调试技术，性能排查与优化技术，熟练使用CMake</w:t>
-      </w:r>
-      <w:r>
-        <w:t>/GCC/Git/Gerrit/Jenkins</w:t>
-      </w:r>
-      <w:r>
-        <w:rPr>
-          <w:rFonts w:hint="eastAsia"/>
-        </w:rPr>
-        <w:t>进行项目编译、构建、管理、Code</w:t>
-      </w:r>
-      <w:r>
-        <w:t xml:space="preserve"> Review</w:t>
-      </w:r>
-      <w:r>
-        <w:rPr>
-          <w:rFonts w:hint="eastAsia"/>
-        </w:rPr>
-        <w:t>、CI</w:t>
-      </w:r>
-      <w:r>
-        <w:t>/CD</w:t>
-      </w:r>
-      <w:r>
-        <w:rPr>
-          <w:rFonts w:hint="eastAsia"/>
-        </w:rPr>
-        <w:t>，掌握敏捷迭代，熟练Google</w:t>
-      </w:r>
-      <w:r>
-        <w:t xml:space="preserve"> Test</w:t>
-      </w:r>
-      <w:r>
-        <w:rPr>
-          <w:rFonts w:hint="eastAsia"/>
-        </w:rPr>
-        <w:t>单元测试框架；</w:t>
+        <w:t>良好的中英文沟通能力，理解团队配合重要性，理解项目管理，拥抱变化，挑战自己，快速学习和解决问题，敢打敢拼；</w:t>
       </w:r>
     </w:p>
     <w:p>
@@ -321,23 +428,6 @@
         <w:rPr>
           <w:rFonts w:hint="eastAsia"/>
         </w:rPr>
-        <w:t>良好的中英文沟通能力，理解团队配合重要性，理解项目管理，拥抱变化，挑战自己，快速学习和解决问题，敢打敢拼；</w:t>
-      </w:r>
-    </w:p>
-    <w:p>
-      <w:pPr>
-        <w:pStyle w:val="a3"/>
-        <w:numPr>
-          <w:ilvl w:val="0"/>
-          <w:numId w:val="2"/>
-        </w:numPr>
-        <w:spacing w:line="360" w:lineRule="auto"/>
-        <w:ind w:firstLineChars="0"/>
-      </w:pPr>
-      <w:r>
-        <w:rPr>
-          <w:rFonts w:hint="eastAsia"/>
-        </w:rPr>
         <w:t>喜欢</w:t>
       </w:r>
       <w:r>
@@ -404,12 +494,6 @@
         </w:rPr>
         <w:t>转换原因：</w:t>
       </w:r>
-      <w:r>
-        <w:rPr>
-          <w:rFonts w:hint="eastAsia"/>
-        </w:rPr>
-        <w:t>爱拼才会赢</w:t>
-      </w:r>
     </w:p>
     <w:p>
       <w:pPr>
@@ -426,7 +510,25 @@
           <w:sz w:val="24"/>
           <w:szCs w:val="24"/>
         </w:rPr>
-        <w:t>谋求更大的发展舞台，希望能够接受更加科学有效得体系化成熟公司熏陶，希望能够参与更多对市场有影响力的项目和产品，希望接受更大的挑战，跟更多优秀愿意打破自我天花板的</w:t>
+        <w:t>谋求更大的发展舞台，希望能够接受更加科学有效得体系化成熟公司熏陶，希望能够参与更多对市场有影响力的项目和产品，希望接受更大的挑战，</w:t>
+      </w:r>
+      <w:proofErr w:type="gramStart"/>
+      <w:r>
+        <w:rPr>
+          <w:rFonts w:ascii="宋体" w:eastAsia="宋体" w:hAnsi="宋体" w:hint="eastAsia"/>
+          <w:sz w:val="24"/>
+          <w:szCs w:val="24"/>
+        </w:rPr>
+        <w:t>跟更多</w:t>
+      </w:r>
+      <w:proofErr w:type="gramEnd"/>
+      <w:r>
+        <w:rPr>
+          <w:rFonts w:ascii="宋体" w:eastAsia="宋体" w:hAnsi="宋体" w:hint="eastAsia"/>
+          <w:sz w:val="24"/>
+          <w:szCs w:val="24"/>
+        </w:rPr>
+        <w:t>优秀愿意打破自我天花板的</w:t>
       </w:r>
       <w:r>
         <w:rPr>
@@ -485,6 +587,22 @@
         </w:rPr>
         <w:t>山西大学 计算机科学与技术 本科</w:t>
       </w:r>
+      <w:r>
+        <w:rPr>
+          <w:rFonts w:ascii="宋体" w:eastAsia="宋体" w:hAnsi="宋体" w:hint="eastAsia"/>
+          <w:sz w:val="24"/>
+          <w:szCs w:val="24"/>
+        </w:rPr>
+        <w:t xml:space="preserve"> </w:t>
+      </w:r>
+      <w:r>
+        <w:rPr>
+          <w:rFonts w:ascii="宋体" w:eastAsia="宋体" w:hAnsi="宋体"/>
+          <w:sz w:val="24"/>
+          <w:szCs w:val="24"/>
+        </w:rPr>
+        <w:t>1995-08-01</w:t>
+      </w:r>
     </w:p>
     <w:p>
       <w:pPr>
@@ -513,7 +631,25 @@
           <w:sz w:val="28"/>
           <w:szCs w:val="28"/>
         </w:rPr>
-        <w:t>全栈研发</w:t>
+        <w:t>全</w:t>
+      </w:r>
+      <w:proofErr w:type="gramStart"/>
+      <w:r>
+        <w:rPr>
+          <w:rFonts w:hint="eastAsia"/>
+          <w:sz w:val="28"/>
+          <w:szCs w:val="28"/>
+        </w:rPr>
+        <w:t>栈</w:t>
+      </w:r>
+      <w:proofErr w:type="gramEnd"/>
+      <w:r>
+        <w:rPr>
+          <w:rFonts w:hint="eastAsia"/>
+          <w:sz w:val="28"/>
+          <w:szCs w:val="28"/>
+        </w:rPr>
+        <w:t>研发</w:t>
       </w:r>
       <w:r>
         <w:rPr>
@@ -537,11 +673,13 @@
       </w:r>
       <w:r>
         <w:rPr>
-          <w:rFonts w:hint="eastAsia"/>
-          <w:sz w:val="28"/>
-          <w:szCs w:val="28"/>
-        </w:rPr>
-        <w:t>全球宏观交易</w:t>
+          <w:rFonts w:ascii="宋体" w:eastAsia="宋体" w:hAnsi="宋体" w:hint="eastAsia"/>
+          <w:b w:val="0"/>
+          <w:bCs w:val="0"/>
+          <w:sz w:val="24"/>
+          <w:szCs w:val="24"/>
+        </w:rPr>
+        <w:t>宏观交易</w:t>
       </w:r>
     </w:p>
     <w:p>
@@ -583,6 +721,7 @@
         </w:rPr>
         <w:t xml:space="preserve">014.6 – 2019.12 </w:t>
       </w:r>
+      <w:proofErr w:type="gramStart"/>
       <w:r>
         <w:rPr>
           <w:rFonts w:hint="eastAsia"/>
@@ -593,6 +732,7 @@
         </w:rPr>
         <w:t>雅乐美森</w:t>
       </w:r>
+      <w:proofErr w:type="gramEnd"/>
       <w:r>
         <w:rPr>
           <w:rFonts w:hint="eastAsia"/>
@@ -611,47 +751,17 @@
           <w:sz w:val="22"/>
           <w:szCs w:val="24"/>
         </w:rPr>
-        <w:t>助理-研发-交易（客户</w:t>
-      </w:r>
-      <w:r>
-        <w:rPr>
-          <w:rFonts w:hint="eastAsia"/>
-          <w:b/>
-          <w:bCs/>
-          <w:sz w:val="22"/>
-          <w:szCs w:val="24"/>
-        </w:rPr>
-        <w:t>招标</w:t>
-      </w:r>
-      <w:r>
-        <w:rPr>
-          <w:rFonts w:hint="eastAsia"/>
-          <w:b/>
-          <w:bCs/>
-          <w:sz w:val="22"/>
-          <w:szCs w:val="24"/>
-        </w:rPr>
-        <w:t>+团队</w:t>
-      </w:r>
-      <w:r>
-        <w:rPr>
-          <w:rFonts w:hint="eastAsia"/>
-          <w:b/>
-          <w:bCs/>
-          <w:sz w:val="22"/>
-          <w:szCs w:val="24"/>
-        </w:rPr>
-        <w:t>组建</w:t>
-      </w:r>
-      <w:r>
-        <w:rPr>
-          <w:rFonts w:hint="eastAsia"/>
-          <w:b/>
-          <w:bCs/>
-          <w:sz w:val="22"/>
-          <w:szCs w:val="24"/>
-        </w:rPr>
-        <w:t>）</w:t>
+        <w:t>研发</w:t>
+      </w:r>
+      <w:r>
+        <w:rPr>
+          <w:rFonts w:hint="eastAsia"/>
+          <w:b/>
+          <w:bCs/>
+          <w:sz w:val="22"/>
+          <w:szCs w:val="24"/>
+        </w:rPr>
+        <w:t>工程师</w:t>
       </w:r>
     </w:p>
     <w:p>
@@ -695,47 +805,77 @@
           <w:sz w:val="24"/>
           <w:szCs w:val="24"/>
         </w:rPr>
-        <w:t>负责基础数据清洗、整理，包括跟Wind、Routes、Bloomberg中外企以及新华社下属新华财经资源对接，包含</w:t>
-      </w:r>
-      <w:r>
-        <w:rPr>
-          <w:rFonts w:ascii="宋体" w:eastAsia="宋体" w:hAnsi="宋体" w:hint="eastAsia"/>
-          <w:sz w:val="24"/>
-          <w:szCs w:val="24"/>
-        </w:rPr>
-        <w:t>：项目投研，预算核算，新事业部组织架构设计与参与</w:t>
-      </w:r>
-      <w:r>
-        <w:rPr>
-          <w:rFonts w:ascii="宋体" w:eastAsia="宋体" w:hAnsi="宋体" w:hint="eastAsia"/>
-          <w:sz w:val="24"/>
-          <w:szCs w:val="24"/>
-        </w:rPr>
-        <w:t>；</w:t>
-      </w:r>
-      <w:r>
-        <w:rPr>
-          <w:rFonts w:ascii="宋体" w:eastAsia="宋体" w:hAnsi="宋体" w:hint="eastAsia"/>
-          <w:sz w:val="24"/>
-          <w:szCs w:val="24"/>
-        </w:rPr>
-        <w:t>[</w:t>
-      </w:r>
-      <w:r>
-        <w:rPr>
-          <w:rFonts w:ascii="宋体" w:eastAsia="宋体" w:hAnsi="宋体" w:hint="eastAsia"/>
-          <w:sz w:val="24"/>
-          <w:szCs w:val="24"/>
-        </w:rPr>
-        <w:t>是助理岗位与初级研发，对接部门主管</w:t>
-      </w:r>
-      <w:r>
-        <w:rPr>
-          <w:rFonts w:ascii="宋体" w:eastAsia="宋体" w:hAnsi="宋体" w:hint="eastAsia"/>
-          <w:sz w:val="24"/>
-          <w:szCs w:val="24"/>
-        </w:rPr>
-        <w:t>]</w:t>
+        <w:t>负责基础数据清洗、整理，</w:t>
+      </w:r>
+      <w:proofErr w:type="gramStart"/>
+      <w:r>
+        <w:rPr>
+          <w:rFonts w:ascii="宋体" w:eastAsia="宋体" w:hAnsi="宋体" w:hint="eastAsia"/>
+          <w:sz w:val="24"/>
+          <w:szCs w:val="24"/>
+        </w:rPr>
+        <w:t>包括跟</w:t>
+      </w:r>
+      <w:proofErr w:type="gramEnd"/>
+      <w:r>
+        <w:rPr>
+          <w:rFonts w:ascii="宋体" w:eastAsia="宋体" w:hAnsi="宋体" w:hint="eastAsia"/>
+          <w:sz w:val="24"/>
+          <w:szCs w:val="24"/>
+        </w:rPr>
+        <w:t>Wind、Routes、Bloomberg中外企以及新华社下属新华财经资源对接，包含</w:t>
+      </w:r>
+      <w:r>
+        <w:rPr>
+          <w:rFonts w:ascii="宋体" w:eastAsia="宋体" w:hAnsi="宋体" w:hint="eastAsia"/>
+          <w:sz w:val="24"/>
+          <w:szCs w:val="24"/>
+        </w:rPr>
+        <w:t>：项目投</w:t>
+      </w:r>
+      <w:proofErr w:type="gramStart"/>
+      <w:r>
+        <w:rPr>
+          <w:rFonts w:ascii="宋体" w:eastAsia="宋体" w:hAnsi="宋体" w:hint="eastAsia"/>
+          <w:sz w:val="24"/>
+          <w:szCs w:val="24"/>
+        </w:rPr>
+        <w:t>研</w:t>
+      </w:r>
+      <w:proofErr w:type="gramEnd"/>
+      <w:r>
+        <w:rPr>
+          <w:rFonts w:ascii="宋体" w:eastAsia="宋体" w:hAnsi="宋体" w:hint="eastAsia"/>
+          <w:sz w:val="24"/>
+          <w:szCs w:val="24"/>
+        </w:rPr>
+        <w:t>，预算核算，</w:t>
+      </w:r>
+      <w:r>
+        <w:rPr>
+          <w:rFonts w:ascii="宋体" w:eastAsia="宋体" w:hAnsi="宋体" w:hint="eastAsia"/>
+          <w:sz w:val="24"/>
+          <w:szCs w:val="24"/>
+        </w:rPr>
+        <w:t>需求分析以及架构设计层面得深度参与，包括不限于表结构、中间件、系统中间件选型，以及数据库，包括不限于</w:t>
+      </w:r>
+      <w:proofErr w:type="gramStart"/>
+      <w:r>
+        <w:rPr>
+          <w:rFonts w:ascii="宋体" w:eastAsia="宋体" w:hAnsi="宋体" w:hint="eastAsia"/>
+          <w:sz w:val="24"/>
+          <w:szCs w:val="24"/>
+        </w:rPr>
+        <w:t>前沿图</w:t>
+      </w:r>
+      <w:proofErr w:type="gramEnd"/>
+      <w:r>
+        <w:rPr>
+          <w:rFonts w:ascii="宋体" w:eastAsia="宋体" w:hAnsi="宋体" w:hint="eastAsia"/>
+          <w:sz w:val="24"/>
+          <w:szCs w:val="24"/>
+        </w:rPr>
+        <w:t>数据库参与调研与技术应用；</w:t>
       </w:r>
     </w:p>
     <w:p>
@@ -767,31 +907,49 @@
           <w:sz w:val="24"/>
           <w:szCs w:val="24"/>
         </w:rPr>
-        <w:t>多个量化平台交叉验证，完成最终实盘前的模拟验证与说服投资人追加资金；</w:t>
-      </w:r>
-      <w:r>
-        <w:rPr>
-          <w:rFonts w:ascii="宋体" w:eastAsia="宋体" w:hAnsi="宋体" w:hint="eastAsia"/>
-          <w:sz w:val="24"/>
-          <w:szCs w:val="24"/>
-        </w:rPr>
-        <w:t>[</w:t>
-      </w:r>
-      <w:r>
-        <w:rPr>
-          <w:rFonts w:ascii="宋体" w:eastAsia="宋体" w:hAnsi="宋体" w:hint="eastAsia"/>
-          <w:sz w:val="24"/>
-          <w:szCs w:val="24"/>
-        </w:rPr>
-        <w:t>含策略与实现，以及路演接触，对接主要老板</w:t>
-      </w:r>
-      <w:r>
-        <w:rPr>
-          <w:rFonts w:ascii="宋体" w:eastAsia="宋体" w:hAnsi="宋体" w:hint="eastAsia"/>
-          <w:sz w:val="24"/>
-          <w:szCs w:val="24"/>
-        </w:rPr>
-        <w:t>]</w:t>
+        <w:t>多个量化平台交叉验证，</w:t>
+      </w:r>
+      <w:r>
+        <w:rPr>
+          <w:rFonts w:ascii="宋体" w:eastAsia="宋体" w:hAnsi="宋体" w:hint="eastAsia"/>
+          <w:sz w:val="24"/>
+          <w:szCs w:val="24"/>
+        </w:rPr>
+        <w:t>采用不同算法调研，包括聚类、遗传算法等模拟，</w:t>
+      </w:r>
+      <w:r>
+        <w:rPr>
+          <w:rFonts w:ascii="宋体" w:eastAsia="宋体" w:hAnsi="宋体" w:hint="eastAsia"/>
+          <w:sz w:val="24"/>
+          <w:szCs w:val="24"/>
+        </w:rPr>
+        <w:t>完成最终实盘前的模拟验证</w:t>
+      </w:r>
+      <w:r>
+        <w:rPr>
+          <w:rFonts w:ascii="宋体" w:eastAsia="宋体" w:hAnsi="宋体" w:hint="eastAsia"/>
+          <w:sz w:val="24"/>
+          <w:szCs w:val="24"/>
+        </w:rPr>
+        <w:t>以及路演参与；并且对交易平台得选取与自</w:t>
+      </w:r>
+      <w:proofErr w:type="gramStart"/>
+      <w:r>
+        <w:rPr>
+          <w:rFonts w:ascii="宋体" w:eastAsia="宋体" w:hAnsi="宋体" w:hint="eastAsia"/>
+          <w:sz w:val="24"/>
+          <w:szCs w:val="24"/>
+        </w:rPr>
+        <w:t>研</w:t>
+      </w:r>
+      <w:proofErr w:type="gramEnd"/>
+      <w:r>
+        <w:rPr>
+          <w:rFonts w:ascii="宋体" w:eastAsia="宋体" w:hAnsi="宋体" w:hint="eastAsia"/>
+          <w:sz w:val="24"/>
+          <w:szCs w:val="24"/>
+        </w:rPr>
+        <w:t>投入精力，借鉴开源平台实现内部初步探索与验证；</w:t>
       </w:r>
     </w:p>
     <w:p>
@@ -815,55 +973,70 @@
           <w:sz w:val="24"/>
           <w:szCs w:val="24"/>
         </w:rPr>
-        <w:t>负责调研</w:t>
-      </w:r>
-      <w:r>
-        <w:rPr>
-          <w:rFonts w:ascii="宋体" w:eastAsia="宋体" w:hAnsi="宋体" w:hint="eastAsia"/>
-          <w:sz w:val="24"/>
-          <w:szCs w:val="24"/>
-        </w:rPr>
-        <w:t>和设计下一代量化实盘平台选型与开发</w:t>
-      </w:r>
-      <w:r>
-        <w:rPr>
-          <w:rFonts w:ascii="宋体" w:eastAsia="宋体" w:hAnsi="宋体" w:hint="eastAsia"/>
-          <w:sz w:val="24"/>
-          <w:szCs w:val="24"/>
-        </w:rPr>
-        <w:t>，以及对团队新成员的培训与技术路线设定；</w:t>
-      </w:r>
-      <w:r>
-        <w:rPr>
-          <w:rFonts w:ascii="宋体" w:eastAsia="宋体" w:hAnsi="宋体" w:hint="eastAsia"/>
-          <w:sz w:val="24"/>
-          <w:szCs w:val="24"/>
-        </w:rPr>
-        <w:t>[</w:t>
-      </w:r>
-      <w:r>
-        <w:rPr>
-          <w:rFonts w:ascii="宋体" w:eastAsia="宋体" w:hAnsi="宋体" w:hint="eastAsia"/>
-          <w:sz w:val="24"/>
-          <w:szCs w:val="24"/>
-        </w:rPr>
-        <w:t>主要团建</w:t>
-      </w:r>
-      <w:r>
-        <w:rPr>
-          <w:rFonts w:ascii="宋体" w:eastAsia="宋体" w:hAnsi="宋体" w:hint="eastAsia"/>
-          <w:sz w:val="24"/>
-          <w:szCs w:val="24"/>
-        </w:rPr>
-        <w:t>与跨部门或者公司谈判合作</w:t>
-      </w:r>
-      <w:r>
-        <w:rPr>
-          <w:rFonts w:ascii="宋体" w:eastAsia="宋体" w:hAnsi="宋体" w:hint="eastAsia"/>
-          <w:sz w:val="24"/>
-          <w:szCs w:val="24"/>
-        </w:rPr>
-        <w:t>]</w:t>
+        <w:t>内部自</w:t>
+      </w:r>
+      <w:proofErr w:type="gramStart"/>
+      <w:r>
+        <w:rPr>
+          <w:rFonts w:ascii="宋体" w:eastAsia="宋体" w:hAnsi="宋体" w:hint="eastAsia"/>
+          <w:sz w:val="24"/>
+          <w:szCs w:val="24"/>
+        </w:rPr>
+        <w:t>研</w:t>
+      </w:r>
+      <w:proofErr w:type="gramEnd"/>
+      <w:r>
+        <w:rPr>
+          <w:rFonts w:ascii="宋体" w:eastAsia="宋体" w:hAnsi="宋体" w:hint="eastAsia"/>
+          <w:sz w:val="24"/>
+          <w:szCs w:val="24"/>
+        </w:rPr>
+        <w:t>OA项目，重构二次开发，包括对前后端</w:t>
+      </w:r>
+      <w:proofErr w:type="gramStart"/>
+      <w:r>
+        <w:rPr>
+          <w:rFonts w:ascii="宋体" w:eastAsia="宋体" w:hAnsi="宋体" w:hint="eastAsia"/>
+          <w:sz w:val="24"/>
+          <w:szCs w:val="24"/>
+        </w:rPr>
+        <w:t>得业务</w:t>
+      </w:r>
+      <w:proofErr w:type="gramEnd"/>
+      <w:r>
+        <w:rPr>
+          <w:rFonts w:ascii="宋体" w:eastAsia="宋体" w:hAnsi="宋体" w:hint="eastAsia"/>
+          <w:sz w:val="24"/>
+          <w:szCs w:val="24"/>
+        </w:rPr>
+        <w:t>梳理，表结构以及前端页面更新与后台监控与运</w:t>
+      </w:r>
+      <w:proofErr w:type="gramStart"/>
+      <w:r>
+        <w:rPr>
+          <w:rFonts w:ascii="宋体" w:eastAsia="宋体" w:hAnsi="宋体" w:hint="eastAsia"/>
+          <w:sz w:val="24"/>
+          <w:szCs w:val="24"/>
+        </w:rPr>
+        <w:t>维系统</w:t>
+      </w:r>
+      <w:proofErr w:type="gramEnd"/>
+      <w:r>
+        <w:rPr>
+          <w:rFonts w:ascii="宋体" w:eastAsia="宋体" w:hAnsi="宋体" w:hint="eastAsia"/>
+          <w:sz w:val="24"/>
+          <w:szCs w:val="24"/>
+        </w:rPr>
+        <w:t>得重构与解耦，实现半自动化管</w:t>
+      </w:r>
+      <w:r>
+        <w:rPr>
+          <w:rFonts w:ascii="宋体" w:eastAsia="宋体" w:hAnsi="宋体" w:hint="eastAsia"/>
+          <w:sz w:val="24"/>
+          <w:szCs w:val="24"/>
+        </w:rPr>
+        <w:lastRenderedPageBreak/>
+        <w:t>理，降低运维成本；</w:t>
       </w:r>
     </w:p>
     <w:p>
@@ -922,7 +1095,29 @@
           <w:sz w:val="22"/>
           <w:szCs w:val="24"/>
         </w:rPr>
-        <w:t>尝试自主创业，接项目锻炼</w:t>
+        <w:t>尝试自主创业，</w:t>
+      </w:r>
+      <w:proofErr w:type="gramStart"/>
+      <w:r>
+        <w:rPr>
+          <w:rFonts w:hint="eastAsia"/>
+          <w:b/>
+          <w:bCs/>
+          <w:sz w:val="22"/>
+          <w:szCs w:val="24"/>
+        </w:rPr>
+        <w:t>接项目</w:t>
+      </w:r>
+      <w:proofErr w:type="gramEnd"/>
+      <w:r>
+        <w:rPr>
+          <w:rFonts w:hint="eastAsia"/>
+          <w:b/>
+          <w:bCs/>
+          <w:sz w:val="22"/>
+          <w:szCs w:val="24"/>
+        </w:rPr>
+        <w:t>锻炼</w:t>
       </w:r>
     </w:p>
     <w:p>
@@ -966,7 +1161,6 @@
           <w:sz w:val="24"/>
           <w:szCs w:val="24"/>
         </w:rPr>
-        <w:lastRenderedPageBreak/>
         <w:t>负责</w:t>
       </w:r>
       <w:r>
@@ -999,7 +1193,25 @@
           <w:sz w:val="24"/>
           <w:szCs w:val="24"/>
         </w:rPr>
-        <w:t>对外项目方接触合作事宜</w:t>
+        <w:t>对外项目</w:t>
+      </w:r>
+      <w:proofErr w:type="gramStart"/>
+      <w:r>
+        <w:rPr>
+          <w:rFonts w:ascii="宋体" w:eastAsia="宋体" w:hAnsi="宋体" w:hint="eastAsia"/>
+          <w:sz w:val="24"/>
+          <w:szCs w:val="24"/>
+        </w:rPr>
+        <w:t>方接触</w:t>
+      </w:r>
+      <w:proofErr w:type="gramEnd"/>
+      <w:r>
+        <w:rPr>
+          <w:rFonts w:ascii="宋体" w:eastAsia="宋体" w:hAnsi="宋体" w:hint="eastAsia"/>
+          <w:sz w:val="24"/>
+          <w:szCs w:val="24"/>
+        </w:rPr>
+        <w:t>合作事宜</w:t>
       </w:r>
     </w:p>
     <w:p>
@@ -1097,8 +1309,20 @@
           <w:sz w:val="22"/>
           <w:szCs w:val="24"/>
         </w:rPr>
-        <w:t>所在公司：雅乐美森</w:t>
-      </w:r>
+        <w:t>所在公司：</w:t>
+      </w:r>
+      <w:proofErr w:type="gramStart"/>
+      <w:r>
+        <w:rPr>
+          <w:rFonts w:ascii="宋体" w:eastAsia="宋体" w:hAnsi="宋体" w:hint="eastAsia"/>
+          <w:b/>
+          <w:bCs/>
+          <w:sz w:val="22"/>
+          <w:szCs w:val="24"/>
+        </w:rPr>
+        <w:t>雅乐美森</w:t>
+      </w:r>
+      <w:proofErr w:type="gramEnd"/>
     </w:p>
     <w:p>
       <w:pPr>
@@ -1259,7 +1483,301 @@
           <w:sz w:val="24"/>
           <w:szCs w:val="24"/>
         </w:rPr>
-        <w:t>新华财经：国家金融信息服务平台，新华社下属子机构项目咨询招标项目，参与面全程参与，从咨询、外汇、终端、数据四个大项接触所有参与项目调研、设计、开发阶段，对各个专家，包括人大教授以及社评、前沿记者与外部项目招标方面都在跟进与对接</w:t>
+        <w:t>新华财经：国家金融信息服务平台，新华社下属</w:t>
+      </w:r>
+      <w:proofErr w:type="gramStart"/>
+      <w:r>
+        <w:rPr>
+          <w:rFonts w:ascii="宋体" w:eastAsia="宋体" w:hAnsi="宋体" w:hint="eastAsia"/>
+          <w:sz w:val="24"/>
+          <w:szCs w:val="24"/>
+        </w:rPr>
+        <w:t>子机构</w:t>
+      </w:r>
+      <w:proofErr w:type="gramEnd"/>
+      <w:r>
+        <w:rPr>
+          <w:rFonts w:ascii="宋体" w:eastAsia="宋体" w:hAnsi="宋体" w:hint="eastAsia"/>
+          <w:sz w:val="24"/>
+          <w:szCs w:val="24"/>
+        </w:rPr>
+        <w:t>项目咨询招标项目，</w:t>
+      </w:r>
+      <w:r>
+        <w:rPr>
+          <w:rFonts w:ascii="宋体" w:eastAsia="宋体" w:hAnsi="宋体" w:hint="eastAsia"/>
+          <w:sz w:val="24"/>
+          <w:szCs w:val="24"/>
+        </w:rPr>
+        <w:t>参与</w:t>
+      </w:r>
+      <w:commentRangeStart w:id="1"/>
+      <w:r>
+        <w:rPr>
+          <w:rFonts w:ascii="宋体" w:eastAsia="宋体" w:hAnsi="宋体" w:hint="eastAsia"/>
+          <w:sz w:val="24"/>
+          <w:szCs w:val="24"/>
+        </w:rPr>
+        <w:t>资讯</w:t>
+      </w:r>
+      <w:r>
+        <w:rPr>
+          <w:rFonts w:ascii="宋体" w:eastAsia="宋体" w:hAnsi="宋体" w:hint="eastAsia"/>
+          <w:sz w:val="24"/>
+          <w:szCs w:val="24"/>
+        </w:rPr>
+        <w:t>、外汇、终端、</w:t>
+      </w:r>
+      <w:r>
+        <w:rPr>
+          <w:rFonts w:ascii="宋体" w:eastAsia="宋体" w:hAnsi="宋体" w:hint="eastAsia"/>
+          <w:sz w:val="24"/>
+          <w:szCs w:val="24"/>
+        </w:rPr>
+        <w:t>数据</w:t>
+      </w:r>
+      <w:commentRangeEnd w:id="1"/>
+      <w:r>
+        <w:rPr>
+          <w:rStyle w:val="a8"/>
+        </w:rPr>
+        <w:commentReference w:id="1"/>
+      </w:r>
+      <w:r>
+        <w:rPr>
+          <w:rFonts w:ascii="宋体" w:eastAsia="宋体" w:hAnsi="宋体" w:hint="eastAsia"/>
+          <w:sz w:val="24"/>
+          <w:szCs w:val="24"/>
+        </w:rPr>
+        <w:t>四个子项目系统</w:t>
+      </w:r>
+      <w:proofErr w:type="gramStart"/>
+      <w:r>
+        <w:rPr>
+          <w:rFonts w:ascii="宋体" w:eastAsia="宋体" w:hAnsi="宋体" w:hint="eastAsia"/>
+          <w:sz w:val="24"/>
+          <w:szCs w:val="24"/>
+        </w:rPr>
+        <w:t>得</w:t>
+      </w:r>
+      <w:r>
+        <w:rPr>
+          <w:rFonts w:ascii="宋体" w:eastAsia="宋体" w:hAnsi="宋体" w:hint="eastAsia"/>
+          <w:sz w:val="24"/>
+          <w:szCs w:val="24"/>
+        </w:rPr>
+        <w:t>设计</w:t>
+      </w:r>
+      <w:proofErr w:type="gramEnd"/>
+      <w:r>
+        <w:rPr>
+          <w:rFonts w:ascii="宋体" w:eastAsia="宋体" w:hAnsi="宋体" w:hint="eastAsia"/>
+          <w:sz w:val="24"/>
+          <w:szCs w:val="24"/>
+        </w:rPr>
+        <w:t>与研发，对项目基础架构的设计，业务需求与数据库表结构设计，外汇</w:t>
+      </w:r>
+      <w:r>
+        <w:rPr>
+          <w:rFonts w:ascii="宋体" w:eastAsia="宋体" w:hAnsi="宋体" w:hint="eastAsia"/>
+          <w:sz w:val="24"/>
+          <w:szCs w:val="24"/>
+        </w:rPr>
+        <w:t>实时数据处理与展示</w:t>
+      </w:r>
+      <w:r>
+        <w:rPr>
+          <w:rFonts w:ascii="宋体" w:eastAsia="宋体" w:hAnsi="宋体" w:hint="eastAsia"/>
+          <w:sz w:val="24"/>
+          <w:szCs w:val="24"/>
+        </w:rPr>
+        <w:t>终端</w:t>
+      </w:r>
+      <w:r>
+        <w:rPr>
+          <w:rFonts w:ascii="宋体" w:eastAsia="宋体" w:hAnsi="宋体" w:hint="eastAsia"/>
+          <w:sz w:val="24"/>
+          <w:szCs w:val="24"/>
+        </w:rPr>
+        <w:t>涉及到的</w:t>
+      </w:r>
+      <w:commentRangeStart w:id="2"/>
+      <w:r>
+        <w:rPr>
+          <w:rFonts w:ascii="宋体" w:eastAsia="宋体" w:hAnsi="宋体" w:hint="eastAsia"/>
+          <w:sz w:val="24"/>
+          <w:szCs w:val="24"/>
+        </w:rPr>
+        <w:t>大数据离线与实时数据架构</w:t>
+      </w:r>
+      <w:commentRangeEnd w:id="2"/>
+      <w:r>
+        <w:rPr>
+          <w:rStyle w:val="a8"/>
+        </w:rPr>
+        <w:commentReference w:id="2"/>
+      </w:r>
+      <w:r>
+        <w:rPr>
+          <w:rFonts w:ascii="宋体" w:eastAsia="宋体" w:hAnsi="宋体" w:hint="eastAsia"/>
+          <w:sz w:val="24"/>
+          <w:szCs w:val="24"/>
+        </w:rPr>
+        <w:t>设计</w:t>
+      </w:r>
+      <w:r>
+        <w:rPr>
+          <w:rFonts w:ascii="宋体" w:eastAsia="宋体" w:hAnsi="宋体" w:hint="eastAsia"/>
+          <w:sz w:val="24"/>
+          <w:szCs w:val="24"/>
+        </w:rPr>
+        <w:t>与部署，对</w:t>
+      </w:r>
+      <w:proofErr w:type="spellStart"/>
+      <w:r>
+        <w:rPr>
+          <w:rFonts w:ascii="宋体" w:eastAsia="宋体" w:hAnsi="宋体" w:hint="eastAsia"/>
+          <w:sz w:val="24"/>
+          <w:szCs w:val="24"/>
+        </w:rPr>
+        <w:t>hadoop</w:t>
+      </w:r>
+      <w:proofErr w:type="spellEnd"/>
+      <w:r>
+        <w:rPr>
+          <w:rFonts w:ascii="宋体" w:eastAsia="宋体" w:hAnsi="宋体" w:hint="eastAsia"/>
+          <w:sz w:val="24"/>
+          <w:szCs w:val="24"/>
+        </w:rPr>
+        <w:t>与</w:t>
+      </w:r>
+      <w:proofErr w:type="spellStart"/>
+      <w:r>
+        <w:rPr>
+          <w:rFonts w:ascii="宋体" w:eastAsia="宋体" w:hAnsi="宋体" w:hint="eastAsia"/>
+          <w:sz w:val="24"/>
+          <w:szCs w:val="24"/>
+        </w:rPr>
+        <w:t>strom</w:t>
+      </w:r>
+      <w:proofErr w:type="spellEnd"/>
+      <w:r>
+        <w:rPr>
+          <w:rFonts w:ascii="宋体" w:eastAsia="宋体" w:hAnsi="宋体" w:hint="eastAsia"/>
+          <w:sz w:val="24"/>
+          <w:szCs w:val="24"/>
+        </w:rPr>
+        <w:t>实时架构的应用与定制</w:t>
+      </w:r>
+      <w:proofErr w:type="gramStart"/>
+      <w:r>
+        <w:rPr>
+          <w:rFonts w:ascii="宋体" w:eastAsia="宋体" w:hAnsi="宋体" w:hint="eastAsia"/>
+          <w:sz w:val="24"/>
+          <w:szCs w:val="24"/>
+        </w:rPr>
+        <w:t>化需求</w:t>
+      </w:r>
+      <w:proofErr w:type="gramEnd"/>
+      <w:r>
+        <w:rPr>
+          <w:rFonts w:ascii="宋体" w:eastAsia="宋体" w:hAnsi="宋体" w:hint="eastAsia"/>
+          <w:sz w:val="24"/>
+          <w:szCs w:val="24"/>
+        </w:rPr>
+        <w:t>研发，</w:t>
+      </w:r>
+      <w:r>
+        <w:rPr>
+          <w:rFonts w:ascii="宋体" w:eastAsia="宋体" w:hAnsi="宋体" w:hint="eastAsia"/>
+          <w:sz w:val="24"/>
+          <w:szCs w:val="24"/>
+        </w:rPr>
+        <w:t>对终端大屏的页面相关的</w:t>
+      </w:r>
+      <w:proofErr w:type="spellStart"/>
+      <w:r>
+        <w:rPr>
+          <w:rFonts w:ascii="宋体" w:eastAsia="宋体" w:hAnsi="宋体" w:hint="eastAsia"/>
+          <w:sz w:val="24"/>
+          <w:szCs w:val="24"/>
+        </w:rPr>
+        <w:t>j</w:t>
+      </w:r>
+      <w:r>
+        <w:rPr>
+          <w:rFonts w:ascii="宋体" w:eastAsia="宋体" w:hAnsi="宋体"/>
+          <w:sz w:val="24"/>
+          <w:szCs w:val="24"/>
+        </w:rPr>
+        <w:t>s</w:t>
+      </w:r>
+      <w:proofErr w:type="spellEnd"/>
+      <w:r>
+        <w:rPr>
+          <w:rFonts w:ascii="宋体" w:eastAsia="宋体" w:hAnsi="宋体" w:hint="eastAsia"/>
+          <w:sz w:val="24"/>
+          <w:szCs w:val="24"/>
+        </w:rPr>
+        <w:t>、页面部分参与，</w:t>
+      </w:r>
+      <w:r>
+        <w:rPr>
+          <w:rFonts w:ascii="宋体" w:eastAsia="宋体" w:hAnsi="宋体" w:hint="eastAsia"/>
+          <w:sz w:val="24"/>
+          <w:szCs w:val="24"/>
+        </w:rPr>
+        <w:t>在团队的降本增效方面全面参与</w:t>
+      </w:r>
+      <w:r>
+        <w:rPr>
+          <w:rFonts w:ascii="宋体" w:eastAsia="宋体" w:hAnsi="宋体" w:hint="eastAsia"/>
+          <w:sz w:val="24"/>
+          <w:szCs w:val="24"/>
+        </w:rPr>
+        <w:t>，主要涉及到相关中间件的研发，包括对</w:t>
+      </w:r>
+      <w:proofErr w:type="spellStart"/>
+      <w:r>
+        <w:rPr>
+          <w:rFonts w:ascii="宋体" w:eastAsia="宋体" w:hAnsi="宋体" w:hint="eastAsia"/>
+          <w:sz w:val="24"/>
+          <w:szCs w:val="24"/>
+        </w:rPr>
+        <w:t>redis</w:t>
+      </w:r>
+      <w:proofErr w:type="spellEnd"/>
+      <w:r>
+        <w:rPr>
+          <w:rFonts w:ascii="宋体" w:eastAsia="宋体" w:hAnsi="宋体" w:hint="eastAsia"/>
+          <w:sz w:val="24"/>
+          <w:szCs w:val="24"/>
+        </w:rPr>
+        <w:t>缓存热点数据或者一些首页排名数据的处理，增加ES引擎模块，提供全文索引的能力，以及一些</w:t>
+      </w:r>
+      <w:commentRangeStart w:id="3"/>
+      <w:commentRangeStart w:id="4"/>
+      <w:r>
+        <w:rPr>
+          <w:rFonts w:ascii="宋体" w:eastAsia="宋体" w:hAnsi="宋体" w:hint="eastAsia"/>
+          <w:sz w:val="24"/>
+          <w:szCs w:val="24"/>
+        </w:rPr>
+        <w:t>可视化的工具研发</w:t>
+      </w:r>
+      <w:commentRangeEnd w:id="3"/>
+      <w:r>
+        <w:rPr>
+          <w:rStyle w:val="a8"/>
+        </w:rPr>
+        <w:commentReference w:id="3"/>
+      </w:r>
+      <w:commentRangeEnd w:id="4"/>
+      <w:r>
+        <w:rPr>
+          <w:rStyle w:val="a8"/>
+        </w:rPr>
+        <w:commentReference w:id="4"/>
       </w:r>
       <w:r>
         <w:rPr>
@@ -1295,6 +1813,72 @@
         </w:rPr>
         <w:t>；</w:t>
       </w:r>
+      <w:r>
+        <w:rPr>
+          <w:rFonts w:ascii="宋体" w:eastAsia="宋体" w:hAnsi="宋体" w:hint="eastAsia"/>
+          <w:sz w:val="24"/>
+          <w:szCs w:val="24"/>
+        </w:rPr>
+        <w:t>包含对</w:t>
+      </w:r>
+      <w:commentRangeStart w:id="5"/>
+      <w:commentRangeStart w:id="6"/>
+      <w:commentRangeStart w:id="7"/>
+      <w:proofErr w:type="gramStart"/>
+      <w:r>
+        <w:rPr>
+          <w:rFonts w:ascii="宋体" w:eastAsia="宋体" w:hAnsi="宋体" w:hint="eastAsia"/>
+          <w:sz w:val="24"/>
+          <w:szCs w:val="24"/>
+        </w:rPr>
+        <w:t>图数据</w:t>
+      </w:r>
+      <w:proofErr w:type="gramEnd"/>
+      <w:r>
+        <w:rPr>
+          <w:rFonts w:ascii="宋体" w:eastAsia="宋体" w:hAnsi="宋体"/>
+          <w:sz w:val="24"/>
+          <w:szCs w:val="24"/>
+        </w:rPr>
+        <w:t>Neo4</w:t>
+      </w:r>
+      <w:r>
+        <w:rPr>
+          <w:rFonts w:ascii="宋体" w:eastAsia="宋体" w:hAnsi="宋体" w:hint="eastAsia"/>
+          <w:sz w:val="24"/>
+          <w:szCs w:val="24"/>
+        </w:rPr>
+        <w:t>j的应用与研究</w:t>
+      </w:r>
+      <w:commentRangeEnd w:id="5"/>
+      <w:r>
+        <w:rPr>
+          <w:rStyle w:val="a8"/>
+        </w:rPr>
+        <w:commentReference w:id="5"/>
+      </w:r>
+      <w:commentRangeEnd w:id="6"/>
+      <w:r>
+        <w:rPr>
+          <w:rStyle w:val="a8"/>
+        </w:rPr>
+        <w:commentReference w:id="6"/>
+      </w:r>
+      <w:commentRangeEnd w:id="7"/>
+      <w:r>
+        <w:rPr>
+          <w:rStyle w:val="a8"/>
+        </w:rPr>
+        <w:commentReference w:id="7"/>
+      </w:r>
+      <w:r>
+        <w:rPr>
+          <w:rFonts w:ascii="宋体" w:eastAsia="宋体" w:hAnsi="宋体" w:hint="eastAsia"/>
+          <w:sz w:val="24"/>
+          <w:szCs w:val="24"/>
+        </w:rPr>
+        <w:t>；</w:t>
+      </w:r>
     </w:p>
     <w:p>
       <w:pPr>
@@ -1311,7 +1895,49 @@
           <w:sz w:val="24"/>
           <w:szCs w:val="24"/>
         </w:rPr>
-        <w:t>保险咨询类大屏数据展示，涉及相关数据库表设计与字段讨论；</w:t>
+        <w:t>天津大学的校园预警系统，提供单体与</w:t>
+      </w:r>
+      <w:proofErr w:type="gramStart"/>
+      <w:r>
+        <w:rPr>
+          <w:rFonts w:ascii="宋体" w:eastAsia="宋体" w:hAnsi="宋体" w:hint="eastAsia"/>
+          <w:sz w:val="24"/>
+          <w:szCs w:val="24"/>
+        </w:rPr>
+        <w:t>微服务</w:t>
+      </w:r>
+      <w:proofErr w:type="gramEnd"/>
+      <w:r>
+        <w:rPr>
+          <w:rFonts w:ascii="宋体" w:eastAsia="宋体" w:hAnsi="宋体" w:hint="eastAsia"/>
+          <w:sz w:val="24"/>
+          <w:szCs w:val="24"/>
+        </w:rPr>
+        <w:t>的多种服务支持，</w:t>
+      </w:r>
+      <w:r>
+        <w:rPr>
+          <w:rFonts w:ascii="宋体" w:eastAsia="宋体" w:hAnsi="宋体" w:hint="eastAsia"/>
+          <w:sz w:val="24"/>
+          <w:szCs w:val="24"/>
+        </w:rPr>
+        <w:t>以及</w:t>
+      </w:r>
+      <w:commentRangeStart w:id="8"/>
+      <w:r>
+        <w:rPr>
+          <w:rFonts w:ascii="宋体" w:eastAsia="宋体" w:hAnsi="宋体" w:hint="eastAsia"/>
+          <w:sz w:val="24"/>
+          <w:szCs w:val="24"/>
+        </w:rPr>
+        <w:t>同一套服务的不同客户库；</w:t>
+      </w:r>
+      <w:commentRangeEnd w:id="8"/>
+      <w:r>
+        <w:rPr>
+          <w:rStyle w:val="a8"/>
+        </w:rPr>
+        <w:commentReference w:id="8"/>
       </w:r>
     </w:p>
     <w:p>
@@ -1319,17 +1945,220 @@
         <w:spacing w:line="360" w:lineRule="auto"/>
         <w:rPr>
           <w:rFonts w:ascii="宋体" w:eastAsia="宋体" w:hAnsi="宋体"/>
-          <w:sz w:val="24"/>
-          <w:szCs w:val="24"/>
-        </w:rPr>
-      </w:pPr>
-      <w:r>
-        <w:rPr>
-          <w:rFonts w:ascii="宋体" w:eastAsia="宋体" w:hAnsi="宋体" w:hint="eastAsia"/>
-          <w:sz w:val="24"/>
-          <w:szCs w:val="24"/>
-        </w:rPr>
-        <w:t>天津大学校务以及校园安全预警信息平台开发，类似baas服务</w:t>
+          <w:b/>
+          <w:bCs/>
+          <w:sz w:val="22"/>
+          <w:szCs w:val="24"/>
+        </w:rPr>
+      </w:pPr>
+      <w:r>
+        <w:rPr>
+          <w:rFonts w:ascii="宋体" w:eastAsia="宋体" w:hAnsi="宋体" w:hint="eastAsia"/>
+          <w:b/>
+          <w:bCs/>
+          <w:sz w:val="22"/>
+          <w:szCs w:val="24"/>
+        </w:rPr>
+        <w:t>项目职责：</w:t>
+      </w:r>
+      <w:r>
+        <w:rPr>
+          <w:rFonts w:ascii="宋体" w:eastAsia="宋体" w:hAnsi="宋体" w:hint="eastAsia"/>
+          <w:b/>
+          <w:bCs/>
+          <w:sz w:val="22"/>
+          <w:szCs w:val="24"/>
+        </w:rPr>
+        <w:t>【不同项目周期-项目架构</w:t>
+      </w:r>
+      <w:r>
+        <w:rPr>
+          <w:rFonts w:ascii="宋体" w:eastAsia="宋体" w:hAnsi="宋体" w:hint="eastAsia"/>
+          <w:b/>
+          <w:bCs/>
+          <w:sz w:val="22"/>
+          <w:szCs w:val="24"/>
+        </w:rPr>
+        <w:t>-资源不同，参与深度与广度与其它同事协调</w:t>
+      </w:r>
+      <w:r>
+        <w:rPr>
+          <w:rFonts w:ascii="宋体" w:eastAsia="宋体" w:hAnsi="宋体" w:hint="eastAsia"/>
+          <w:b/>
+          <w:bCs/>
+          <w:sz w:val="22"/>
+          <w:szCs w:val="24"/>
+        </w:rPr>
+        <w:t>】</w:t>
+      </w:r>
+    </w:p>
+    <w:p>
+      <w:pPr>
+        <w:spacing w:line="360" w:lineRule="auto"/>
+        <w:rPr>
+          <w:rFonts w:ascii="宋体" w:eastAsia="宋体" w:hAnsi="宋体"/>
+          <w:sz w:val="24"/>
+          <w:szCs w:val="24"/>
+        </w:rPr>
+      </w:pPr>
+      <w:r>
+        <w:rPr>
+          <w:rFonts w:ascii="宋体" w:eastAsia="宋体" w:hAnsi="宋体" w:hint="eastAsia"/>
+          <w:sz w:val="24"/>
+          <w:szCs w:val="24"/>
+        </w:rPr>
+        <w:t>1：负责项目前期的调研与招投标的参与，负责项目</w:t>
+      </w:r>
+      <w:commentRangeStart w:id="9"/>
+      <w:r>
+        <w:rPr>
+          <w:rFonts w:ascii="宋体" w:eastAsia="宋体" w:hAnsi="宋体" w:hint="eastAsia"/>
+          <w:sz w:val="24"/>
+          <w:szCs w:val="24"/>
+        </w:rPr>
+        <w:t>需求设计到开发设计的</w:t>
+      </w:r>
+      <w:r>
+        <w:rPr>
+          <w:rFonts w:ascii="宋体" w:eastAsia="宋体" w:hAnsi="宋体" w:hint="eastAsia"/>
+          <w:sz w:val="24"/>
+          <w:szCs w:val="24"/>
+        </w:rPr>
+        <w:t>完整链条</w:t>
+      </w:r>
+      <w:r>
+        <w:rPr>
+          <w:rFonts w:ascii="宋体" w:eastAsia="宋体" w:hAnsi="宋体" w:hint="eastAsia"/>
+          <w:sz w:val="24"/>
+          <w:szCs w:val="24"/>
+        </w:rPr>
+        <w:t>参与</w:t>
+      </w:r>
+      <w:commentRangeEnd w:id="9"/>
+      <w:r>
+        <w:rPr>
+          <w:rStyle w:val="a8"/>
+        </w:rPr>
+        <w:commentReference w:id="9"/>
+      </w:r>
+      <w:r>
+        <w:rPr>
+          <w:rFonts w:ascii="宋体" w:eastAsia="宋体" w:hAnsi="宋体" w:hint="eastAsia"/>
+          <w:sz w:val="24"/>
+          <w:szCs w:val="24"/>
+        </w:rPr>
+        <w:t>，跟进整个项目的进度管理，包括对参与人团队成员的协作与进度、资金预期管理；</w:t>
+      </w:r>
+    </w:p>
+    <w:p>
+      <w:pPr>
+        <w:spacing w:line="360" w:lineRule="auto"/>
+        <w:rPr>
+          <w:rFonts w:ascii="宋体" w:eastAsia="宋体" w:hAnsi="宋体"/>
+          <w:sz w:val="24"/>
+          <w:szCs w:val="24"/>
+        </w:rPr>
+      </w:pPr>
+      <w:r>
+        <w:rPr>
+          <w:rFonts w:ascii="宋体" w:eastAsia="宋体" w:hAnsi="宋体"/>
+          <w:sz w:val="24"/>
+          <w:szCs w:val="24"/>
+        </w:rPr>
+        <w:t>2</w:t>
+      </w:r>
+      <w:r>
+        <w:rPr>
+          <w:rFonts w:ascii="宋体" w:eastAsia="宋体" w:hAnsi="宋体" w:hint="eastAsia"/>
+          <w:sz w:val="24"/>
+          <w:szCs w:val="24"/>
+        </w:rPr>
+        <w:t>：</w:t>
+      </w:r>
+      <w:r>
+        <w:rPr>
+          <w:rFonts w:ascii="宋体" w:eastAsia="宋体" w:hAnsi="宋体" w:hint="eastAsia"/>
+          <w:sz w:val="24"/>
+          <w:szCs w:val="24"/>
+        </w:rPr>
+        <w:t>参与</w:t>
+      </w:r>
+      <w:r>
+        <w:rPr>
+          <w:rFonts w:ascii="宋体" w:eastAsia="宋体" w:hAnsi="宋体" w:hint="eastAsia"/>
+          <w:sz w:val="24"/>
+          <w:szCs w:val="24"/>
+        </w:rPr>
+        <w:t>项目架构设计与选型，</w:t>
+      </w:r>
+      <w:r>
+        <w:rPr>
+          <w:rFonts w:ascii="宋体" w:eastAsia="宋体" w:hAnsi="宋体" w:hint="eastAsia"/>
+          <w:sz w:val="24"/>
+          <w:szCs w:val="24"/>
+        </w:rPr>
+        <w:t>负责具体模块业务编码，提供应用层面的安全管理与资源监控，包括一些项目的后期优化工作，数据分析小程序，以及后期的尾</w:t>
+      </w:r>
+      <w:r>
+        <w:rPr>
+          <w:rFonts w:ascii="宋体" w:eastAsia="宋体" w:hAnsi="宋体" w:hint="eastAsia"/>
+          <w:sz w:val="24"/>
+          <w:szCs w:val="24"/>
+        </w:rPr>
+        <w:lastRenderedPageBreak/>
+        <w:t>款与出差多</w:t>
+      </w:r>
+      <w:proofErr w:type="gramStart"/>
+      <w:r>
+        <w:rPr>
+          <w:rFonts w:ascii="宋体" w:eastAsia="宋体" w:hAnsi="宋体" w:hint="eastAsia"/>
+          <w:sz w:val="24"/>
+          <w:szCs w:val="24"/>
+        </w:rPr>
+        <w:t>地程序</w:t>
+      </w:r>
+      <w:proofErr w:type="gramEnd"/>
+      <w:r>
+        <w:rPr>
+          <w:rFonts w:ascii="宋体" w:eastAsia="宋体" w:hAnsi="宋体" w:hint="eastAsia"/>
+          <w:sz w:val="24"/>
+          <w:szCs w:val="24"/>
+        </w:rPr>
+        <w:t>部署收尾工作；</w:t>
+      </w:r>
+    </w:p>
+    <w:p>
+      <w:pPr>
+        <w:spacing w:line="360" w:lineRule="auto"/>
+        <w:rPr>
+          <w:rFonts w:ascii="宋体" w:eastAsia="宋体" w:hAnsi="宋体" w:hint="eastAsia"/>
+          <w:sz w:val="24"/>
+          <w:szCs w:val="24"/>
+        </w:rPr>
+      </w:pPr>
+      <w:r>
+        <w:rPr>
+          <w:rFonts w:ascii="宋体" w:eastAsia="宋体" w:hAnsi="宋体" w:hint="eastAsia"/>
+          <w:sz w:val="24"/>
+          <w:szCs w:val="24"/>
+        </w:rPr>
+        <w:t>3：使用</w:t>
+      </w:r>
+      <w:r>
+        <w:rPr>
+          <w:rFonts w:ascii="宋体" w:eastAsia="宋体" w:hAnsi="宋体"/>
+          <w:sz w:val="24"/>
+          <w:szCs w:val="24"/>
+        </w:rPr>
+        <w:t>R</w:t>
+      </w:r>
+      <w:r>
+        <w:rPr>
+          <w:rFonts w:ascii="宋体" w:eastAsia="宋体" w:hAnsi="宋体" w:hint="eastAsia"/>
+          <w:sz w:val="24"/>
+          <w:szCs w:val="24"/>
+        </w:rPr>
+        <w:t>edis主从架构以及哨兵模式多种业务场景进行业务压测</w:t>
       </w:r>
       <w:r>
         <w:rPr>
@@ -1339,6 +2168,210 @@
         </w:rPr>
         <w:t>；</w:t>
       </w:r>
+      <w:r>
+        <w:rPr>
+          <w:rFonts w:ascii="宋体" w:eastAsia="宋体" w:hAnsi="宋体" w:hint="eastAsia"/>
+          <w:sz w:val="24"/>
+          <w:szCs w:val="24"/>
+        </w:rPr>
+        <w:t>采用Rabbit</w:t>
+      </w:r>
+      <w:r>
+        <w:rPr>
+          <w:rFonts w:ascii="宋体" w:eastAsia="宋体" w:hAnsi="宋体"/>
+          <w:sz w:val="24"/>
+          <w:szCs w:val="24"/>
+        </w:rPr>
+        <w:t>MQ</w:t>
+      </w:r>
+      <w:r>
+        <w:rPr>
+          <w:rFonts w:ascii="宋体" w:eastAsia="宋体" w:hAnsi="宋体" w:hint="eastAsia"/>
+          <w:sz w:val="24"/>
+          <w:szCs w:val="24"/>
+        </w:rPr>
+        <w:t>、</w:t>
+      </w:r>
+      <w:proofErr w:type="spellStart"/>
+      <w:r>
+        <w:rPr>
+          <w:rFonts w:ascii="宋体" w:eastAsia="宋体" w:hAnsi="宋体" w:hint="eastAsia"/>
+          <w:sz w:val="24"/>
+          <w:szCs w:val="24"/>
+        </w:rPr>
+        <w:t>Rocket</w:t>
+      </w:r>
+      <w:r>
+        <w:rPr>
+          <w:rFonts w:ascii="宋体" w:eastAsia="宋体" w:hAnsi="宋体"/>
+          <w:sz w:val="24"/>
+          <w:szCs w:val="24"/>
+        </w:rPr>
+        <w:t>MQ</w:t>
+      </w:r>
+      <w:proofErr w:type="spellEnd"/>
+      <w:r>
+        <w:rPr>
+          <w:rFonts w:ascii="宋体" w:eastAsia="宋体" w:hAnsi="宋体" w:hint="eastAsia"/>
+          <w:sz w:val="24"/>
+          <w:szCs w:val="24"/>
+        </w:rPr>
+        <w:t>实现对架构得解耦，实现多种分布式锁机制，包括</w:t>
+      </w:r>
+      <w:r>
+        <w:rPr>
+          <w:rFonts w:ascii="宋体" w:eastAsia="宋体" w:hAnsi="宋体"/>
+          <w:sz w:val="24"/>
+          <w:szCs w:val="24"/>
+        </w:rPr>
+        <w:t>R</w:t>
+      </w:r>
+      <w:r>
+        <w:rPr>
+          <w:rFonts w:ascii="宋体" w:eastAsia="宋体" w:hAnsi="宋体" w:hint="eastAsia"/>
+          <w:sz w:val="24"/>
+          <w:szCs w:val="24"/>
+        </w:rPr>
+        <w:t>edis分布式锁+队列，或者采用Zooke</w:t>
+      </w:r>
+      <w:r>
+        <w:rPr>
+          <w:rFonts w:ascii="宋体" w:eastAsia="宋体" w:hAnsi="宋体"/>
+          <w:sz w:val="24"/>
+          <w:szCs w:val="24"/>
+        </w:rPr>
+        <w:t>eper</w:t>
+      </w:r>
+      <w:r>
+        <w:rPr>
+          <w:rFonts w:ascii="宋体" w:eastAsia="宋体" w:hAnsi="宋体" w:hint="eastAsia"/>
+          <w:sz w:val="24"/>
+          <w:szCs w:val="24"/>
+        </w:rPr>
+        <w:t>建立node节点原理实现分布式</w:t>
+      </w:r>
+      <w:proofErr w:type="gramStart"/>
+      <w:r>
+        <w:rPr>
+          <w:rFonts w:ascii="宋体" w:eastAsia="宋体" w:hAnsi="宋体" w:hint="eastAsia"/>
+          <w:sz w:val="24"/>
+          <w:szCs w:val="24"/>
+        </w:rPr>
+        <w:t>锁进行</w:t>
+      </w:r>
+      <w:proofErr w:type="gramEnd"/>
+      <w:r>
+        <w:rPr>
+          <w:rFonts w:ascii="宋体" w:eastAsia="宋体" w:hAnsi="宋体" w:hint="eastAsia"/>
+          <w:sz w:val="24"/>
+          <w:szCs w:val="24"/>
+        </w:rPr>
+        <w:t>业务场景</w:t>
+      </w:r>
+      <w:proofErr w:type="gramStart"/>
+      <w:r>
+        <w:rPr>
+          <w:rFonts w:ascii="宋体" w:eastAsia="宋体" w:hAnsi="宋体" w:hint="eastAsia"/>
+          <w:sz w:val="24"/>
+          <w:szCs w:val="24"/>
+        </w:rPr>
+        <w:t>得压测</w:t>
+      </w:r>
+      <w:proofErr w:type="gramEnd"/>
+      <w:r>
+        <w:rPr>
+          <w:rFonts w:ascii="宋体" w:eastAsia="宋体" w:hAnsi="宋体" w:hint="eastAsia"/>
+          <w:sz w:val="24"/>
+          <w:szCs w:val="24"/>
+        </w:rPr>
+        <w:t>与验证；自定义网关功能增强，实现流量过滤，报文解析，黑白名单得源码层面得探讨与应用维护；借鉴Google</w:t>
+      </w:r>
+      <w:proofErr w:type="gramStart"/>
+      <w:r>
+        <w:rPr>
+          <w:rFonts w:ascii="宋体" w:eastAsia="宋体" w:hAnsi="宋体" w:hint="eastAsia"/>
+          <w:sz w:val="24"/>
+          <w:szCs w:val="24"/>
+        </w:rPr>
+        <w:t>微服务</w:t>
+      </w:r>
+      <w:proofErr w:type="gramEnd"/>
+      <w:r>
+        <w:rPr>
+          <w:rFonts w:ascii="宋体" w:eastAsia="宋体" w:hAnsi="宋体" w:hint="eastAsia"/>
+          <w:sz w:val="24"/>
+          <w:szCs w:val="24"/>
+        </w:rPr>
+        <w:t>体系，实现对项目重构后得</w:t>
+      </w:r>
+      <w:proofErr w:type="gramStart"/>
+      <w:r>
+        <w:rPr>
+          <w:rFonts w:ascii="宋体" w:eastAsia="宋体" w:hAnsi="宋体" w:hint="eastAsia"/>
+          <w:sz w:val="24"/>
+          <w:szCs w:val="24"/>
+        </w:rPr>
+        <w:t>微服务</w:t>
+      </w:r>
+      <w:proofErr w:type="gramEnd"/>
+      <w:r>
+        <w:rPr>
+          <w:rFonts w:ascii="宋体" w:eastAsia="宋体" w:hAnsi="宋体" w:hint="eastAsia"/>
+          <w:sz w:val="24"/>
+          <w:szCs w:val="24"/>
+        </w:rPr>
+        <w:t>得监控Dapper，分布式ID采用雪花算法实现全局唯一跟踪；对项目得极限高可用，调研采用了异地多活技术-多机房，或者是CDN或者是对Nginx</w:t>
+      </w:r>
+      <w:r>
+        <w:rPr>
+          <w:rFonts w:ascii="宋体" w:eastAsia="宋体" w:hAnsi="宋体"/>
+          <w:sz w:val="24"/>
+          <w:szCs w:val="24"/>
+        </w:rPr>
+        <w:t xml:space="preserve"> 7</w:t>
+      </w:r>
+      <w:r>
+        <w:rPr>
+          <w:rFonts w:ascii="宋体" w:eastAsia="宋体" w:hAnsi="宋体" w:hint="eastAsia"/>
+          <w:sz w:val="24"/>
+          <w:szCs w:val="24"/>
+        </w:rPr>
+        <w:t>层或者LVS</w:t>
+      </w:r>
+      <w:r>
+        <w:rPr>
+          <w:rFonts w:ascii="宋体" w:eastAsia="宋体" w:hAnsi="宋体"/>
+          <w:sz w:val="24"/>
+          <w:szCs w:val="24"/>
+        </w:rPr>
+        <w:t>4</w:t>
+      </w:r>
+      <w:r>
+        <w:rPr>
+          <w:rFonts w:ascii="宋体" w:eastAsia="宋体" w:hAnsi="宋体" w:hint="eastAsia"/>
+          <w:sz w:val="24"/>
+          <w:szCs w:val="24"/>
+        </w:rPr>
+        <w:t>层负载均衡技术得应用，进行业务</w:t>
+      </w:r>
+      <w:proofErr w:type="gramStart"/>
+      <w:r>
+        <w:rPr>
+          <w:rFonts w:ascii="宋体" w:eastAsia="宋体" w:hAnsi="宋体" w:hint="eastAsia"/>
+          <w:sz w:val="24"/>
+          <w:szCs w:val="24"/>
+        </w:rPr>
+        <w:t>的压测与</w:t>
+      </w:r>
+      <w:proofErr w:type="gramEnd"/>
+      <w:r>
+        <w:rPr>
+          <w:rFonts w:ascii="宋体" w:eastAsia="宋体" w:hAnsi="宋体" w:hint="eastAsia"/>
+          <w:sz w:val="24"/>
+          <w:szCs w:val="24"/>
+        </w:rPr>
+        <w:t>实践；</w:t>
+      </w:r>
     </w:p>
     <w:p>
       <w:pPr>
@@ -1359,38 +2392,438 @@
           <w:sz w:val="22"/>
           <w:szCs w:val="24"/>
         </w:rPr>
+        <w:t>项目业绩：</w:t>
+      </w:r>
+    </w:p>
+    <w:p>
+      <w:pPr>
+        <w:spacing w:line="360" w:lineRule="auto"/>
+        <w:rPr>
+          <w:rFonts w:ascii="宋体" w:eastAsia="宋体" w:hAnsi="宋体"/>
+          <w:sz w:val="24"/>
+          <w:szCs w:val="24"/>
+        </w:rPr>
+      </w:pPr>
+      <w:r>
+        <w:rPr>
+          <w:rFonts w:ascii="宋体" w:eastAsia="宋体" w:hAnsi="宋体" w:hint="eastAsia"/>
+          <w:sz w:val="24"/>
+          <w:szCs w:val="24"/>
+        </w:rPr>
+        <w:t>1：</w:t>
+      </w:r>
+      <w:r>
+        <w:rPr>
+          <w:rFonts w:ascii="宋体" w:eastAsia="宋体" w:hAnsi="宋体" w:hint="eastAsia"/>
+          <w:sz w:val="24"/>
+          <w:szCs w:val="24"/>
+        </w:rPr>
+        <w:t>多次获得公司老板赏识，参与8</w:t>
+      </w:r>
+      <w:r>
+        <w:rPr>
+          <w:rFonts w:ascii="宋体" w:eastAsia="宋体" w:hAnsi="宋体"/>
+          <w:sz w:val="24"/>
+          <w:szCs w:val="24"/>
+        </w:rPr>
+        <w:t>0%</w:t>
+      </w:r>
+      <w:r>
+        <w:rPr>
+          <w:rFonts w:ascii="宋体" w:eastAsia="宋体" w:hAnsi="宋体" w:hint="eastAsia"/>
+          <w:sz w:val="24"/>
+          <w:szCs w:val="24"/>
+        </w:rPr>
+        <w:t>以上项目前期招投标，6</w:t>
+      </w:r>
+      <w:r>
+        <w:rPr>
+          <w:rFonts w:ascii="宋体" w:eastAsia="宋体" w:hAnsi="宋体"/>
+          <w:sz w:val="24"/>
+          <w:szCs w:val="24"/>
+        </w:rPr>
+        <w:t>0%</w:t>
+      </w:r>
+      <w:r>
+        <w:rPr>
+          <w:rFonts w:ascii="宋体" w:eastAsia="宋体" w:hAnsi="宋体" w:hint="eastAsia"/>
+          <w:sz w:val="24"/>
+          <w:szCs w:val="24"/>
+        </w:rPr>
+        <w:t>项目成功收款，项目代码与框架逐渐趋于成熟，方便多个项目之间的嫁接移植，提高项目整体的成功交付率，以及降低团队成员对项目代码管理与学习的成本，减少团队成员培养成本，增加团队成员稳定率，减少公司员工流失率，增强整个团队的竞争力与</w:t>
+      </w:r>
+      <w:r>
+        <w:rPr>
+          <w:rFonts w:ascii="宋体" w:eastAsia="宋体" w:hAnsi="宋体" w:hint="eastAsia"/>
+          <w:sz w:val="24"/>
+          <w:szCs w:val="24"/>
+        </w:rPr>
+        <w:t>凝聚力；</w:t>
+      </w:r>
+    </w:p>
+    <w:p>
+      <w:pPr>
+        <w:spacing w:line="360" w:lineRule="auto"/>
+        <w:rPr>
+          <w:rFonts w:ascii="宋体" w:eastAsia="宋体" w:hAnsi="宋体"/>
+          <w:sz w:val="24"/>
+          <w:szCs w:val="24"/>
+        </w:rPr>
+      </w:pPr>
+      <w:r>
+        <w:rPr>
+          <w:rFonts w:ascii="宋体" w:eastAsia="宋体" w:hAnsi="宋体" w:hint="eastAsia"/>
+          <w:sz w:val="24"/>
+          <w:szCs w:val="24"/>
+        </w:rPr>
+        <w:t>2：</w:t>
+      </w:r>
+      <w:r>
+        <w:rPr>
+          <w:rFonts w:ascii="宋体" w:eastAsia="宋体" w:hAnsi="宋体" w:hint="eastAsia"/>
+          <w:sz w:val="24"/>
+          <w:szCs w:val="24"/>
+        </w:rPr>
+        <w:t>实盘策略验证通过，对数据分析以及量化平台的交叉验证，为团队下一步开发自己量化交易平台留存足够的知识积累与业务证书积累，包括对宏观投</w:t>
+      </w:r>
+      <w:proofErr w:type="gramStart"/>
+      <w:r>
+        <w:rPr>
+          <w:rFonts w:ascii="宋体" w:eastAsia="宋体" w:hAnsi="宋体" w:hint="eastAsia"/>
+          <w:sz w:val="24"/>
+          <w:szCs w:val="24"/>
+        </w:rPr>
+        <w:t>研</w:t>
+      </w:r>
+      <w:proofErr w:type="gramEnd"/>
+      <w:r>
+        <w:rPr>
+          <w:rFonts w:ascii="宋体" w:eastAsia="宋体" w:hAnsi="宋体" w:hint="eastAsia"/>
+          <w:sz w:val="24"/>
+          <w:szCs w:val="24"/>
+        </w:rPr>
+        <w:t>，交易品种包括：外汇、股票、基金、期货期权等衍生产品的知识沉淀，以及培养团队学习策略等机制；</w:t>
+      </w:r>
+    </w:p>
+    <w:p>
+      <w:pPr>
+        <w:spacing w:line="360" w:lineRule="auto"/>
+        <w:rPr>
+          <w:rFonts w:ascii="宋体" w:eastAsia="宋体" w:hAnsi="宋体"/>
+          <w:sz w:val="24"/>
+          <w:szCs w:val="24"/>
+        </w:rPr>
+      </w:pPr>
+      <w:r>
+        <w:rPr>
+          <w:rFonts w:ascii="宋体" w:eastAsia="宋体" w:hAnsi="宋体" w:hint="eastAsia"/>
+          <w:sz w:val="24"/>
+          <w:szCs w:val="24"/>
+        </w:rPr>
+        <w:t>3：</w:t>
+      </w:r>
+      <w:r>
+        <w:rPr>
+          <w:rFonts w:ascii="宋体" w:eastAsia="宋体" w:hAnsi="宋体" w:hint="eastAsia"/>
+          <w:sz w:val="24"/>
+          <w:szCs w:val="24"/>
+        </w:rPr>
+        <w:t>跟老板成功达成协议，自我运营工作室下一步做好铺垫</w:t>
+      </w:r>
+    </w:p>
+    <w:p>
+      <w:pPr>
+        <w:spacing w:line="360" w:lineRule="auto"/>
+        <w:rPr>
+          <w:rFonts w:ascii="宋体" w:eastAsia="宋体" w:hAnsi="宋体"/>
+          <w:sz w:val="24"/>
+          <w:szCs w:val="24"/>
+        </w:rPr>
+      </w:pPr>
+    </w:p>
+    <w:p>
+      <w:pPr>
+        <w:spacing w:line="360" w:lineRule="auto"/>
+        <w:rPr>
+          <w:rFonts w:ascii="宋体" w:eastAsia="宋体" w:hAnsi="宋体"/>
+          <w:b/>
+          <w:bCs/>
+          <w:sz w:val="22"/>
+          <w:szCs w:val="24"/>
+        </w:rPr>
+      </w:pPr>
+      <w:r>
+        <w:rPr>
+          <w:rFonts w:ascii="宋体" w:eastAsia="宋体" w:hAnsi="宋体" w:hint="eastAsia"/>
+          <w:b/>
+          <w:bCs/>
+          <w:sz w:val="22"/>
+          <w:szCs w:val="24"/>
+        </w:rPr>
+        <w:t>所在公司：</w:t>
+      </w:r>
+      <w:r>
+        <w:rPr>
+          <w:rFonts w:ascii="宋体" w:eastAsia="宋体" w:hAnsi="宋体" w:hint="eastAsia"/>
+          <w:b/>
+          <w:bCs/>
+          <w:sz w:val="22"/>
+          <w:szCs w:val="24"/>
+        </w:rPr>
+        <w:t>独立工作室</w:t>
+      </w:r>
+    </w:p>
+    <w:p>
+      <w:pPr>
+        <w:spacing w:line="360" w:lineRule="auto"/>
+        <w:rPr>
+          <w:rFonts w:ascii="宋体" w:eastAsia="宋体" w:hAnsi="宋体"/>
+          <w:b/>
+          <w:bCs/>
+          <w:sz w:val="22"/>
+          <w:szCs w:val="24"/>
+        </w:rPr>
+      </w:pPr>
+      <w:r>
+        <w:rPr>
+          <w:rFonts w:ascii="宋体" w:eastAsia="宋体" w:hAnsi="宋体" w:hint="eastAsia"/>
+          <w:b/>
+          <w:bCs/>
+          <w:sz w:val="22"/>
+          <w:szCs w:val="24"/>
+        </w:rPr>
+        <w:t>2</w:t>
+      </w:r>
+      <w:r>
+        <w:rPr>
+          <w:rFonts w:ascii="宋体" w:eastAsia="宋体" w:hAnsi="宋体"/>
+          <w:b/>
+          <w:bCs/>
+          <w:sz w:val="22"/>
+          <w:szCs w:val="24"/>
+        </w:rPr>
+        <w:t>0</w:t>
+      </w:r>
+      <w:r>
+        <w:rPr>
+          <w:rFonts w:ascii="宋体" w:eastAsia="宋体" w:hAnsi="宋体"/>
+          <w:b/>
+          <w:bCs/>
+          <w:sz w:val="22"/>
+          <w:szCs w:val="24"/>
+        </w:rPr>
+        <w:t>20</w:t>
+      </w:r>
+      <w:r>
+        <w:rPr>
+          <w:rFonts w:ascii="宋体" w:eastAsia="宋体" w:hAnsi="宋体"/>
+          <w:b/>
+          <w:bCs/>
+          <w:sz w:val="22"/>
+          <w:szCs w:val="24"/>
+        </w:rPr>
+        <w:t>.0</w:t>
+      </w:r>
+      <w:r>
+        <w:rPr>
+          <w:rFonts w:ascii="宋体" w:eastAsia="宋体" w:hAnsi="宋体"/>
+          <w:b/>
+          <w:bCs/>
+          <w:sz w:val="22"/>
+          <w:szCs w:val="24"/>
+        </w:rPr>
+        <w:t>3</w:t>
+      </w:r>
+      <w:r>
+        <w:rPr>
+          <w:rFonts w:ascii="宋体" w:eastAsia="宋体" w:hAnsi="宋体"/>
+          <w:b/>
+          <w:bCs/>
+          <w:sz w:val="22"/>
+          <w:szCs w:val="24"/>
+        </w:rPr>
+        <w:t>-20</w:t>
+      </w:r>
+      <w:r>
+        <w:rPr>
+          <w:rFonts w:ascii="宋体" w:eastAsia="宋体" w:hAnsi="宋体"/>
+          <w:b/>
+          <w:bCs/>
+          <w:sz w:val="22"/>
+          <w:szCs w:val="24"/>
+        </w:rPr>
+        <w:t>22</w:t>
+      </w:r>
+      <w:r>
+        <w:rPr>
+          <w:rFonts w:ascii="宋体" w:eastAsia="宋体" w:hAnsi="宋体"/>
+          <w:b/>
+          <w:bCs/>
+          <w:sz w:val="22"/>
+          <w:szCs w:val="24"/>
+        </w:rPr>
+        <w:t>.</w:t>
+      </w:r>
+      <w:r>
+        <w:rPr>
+          <w:rFonts w:ascii="宋体" w:eastAsia="宋体" w:hAnsi="宋体"/>
+          <w:b/>
+          <w:bCs/>
+          <w:sz w:val="22"/>
+          <w:szCs w:val="24"/>
+        </w:rPr>
+        <w:t>3</w:t>
+      </w:r>
+      <w:r>
+        <w:rPr>
+          <w:rFonts w:ascii="宋体" w:eastAsia="宋体" w:hAnsi="宋体"/>
+          <w:b/>
+          <w:bCs/>
+          <w:sz w:val="22"/>
+          <w:szCs w:val="24"/>
+        </w:rPr>
+        <w:t xml:space="preserve"> </w:t>
+      </w:r>
+      <w:r>
+        <w:rPr>
+          <w:rFonts w:ascii="宋体" w:eastAsia="宋体" w:hAnsi="宋体" w:hint="eastAsia"/>
+          <w:b/>
+          <w:bCs/>
+          <w:sz w:val="22"/>
+          <w:szCs w:val="24"/>
+        </w:rPr>
+        <w:t>项目外包+独立运营+管理&amp;</w:t>
+      </w:r>
+      <w:r>
+        <w:rPr>
+          <w:rFonts w:ascii="宋体" w:eastAsia="宋体" w:hAnsi="宋体" w:hint="eastAsia"/>
+          <w:b/>
+          <w:bCs/>
+          <w:sz w:val="22"/>
+          <w:szCs w:val="24"/>
+        </w:rPr>
+        <w:t>资源对接</w:t>
+      </w:r>
+    </w:p>
+    <w:p>
+      <w:pPr>
+        <w:spacing w:line="360" w:lineRule="auto"/>
+        <w:rPr>
+          <w:rFonts w:ascii="宋体" w:eastAsia="宋体" w:hAnsi="宋体"/>
+          <w:b/>
+          <w:bCs/>
+          <w:sz w:val="22"/>
+          <w:szCs w:val="24"/>
+        </w:rPr>
+      </w:pPr>
+      <w:r>
+        <w:rPr>
+          <w:rFonts w:ascii="宋体" w:eastAsia="宋体" w:hAnsi="宋体" w:hint="eastAsia"/>
+          <w:b/>
+          <w:bCs/>
+          <w:sz w:val="22"/>
+          <w:szCs w:val="24"/>
+        </w:rPr>
+        <w:t>项目简介：</w:t>
+      </w:r>
+    </w:p>
+    <w:p>
+      <w:pPr>
+        <w:spacing w:line="360" w:lineRule="auto"/>
+        <w:rPr>
+          <w:rFonts w:ascii="宋体" w:eastAsia="宋体" w:hAnsi="宋体"/>
+          <w:sz w:val="24"/>
+          <w:szCs w:val="24"/>
+        </w:rPr>
+      </w:pPr>
+      <w:r>
+        <w:rPr>
+          <w:rFonts w:ascii="宋体" w:eastAsia="宋体" w:hAnsi="宋体" w:hint="eastAsia"/>
+          <w:sz w:val="24"/>
+          <w:szCs w:val="24"/>
+        </w:rPr>
+        <w:t>宁波银行</w:t>
+      </w:r>
+      <w:r>
+        <w:rPr>
+          <w:rFonts w:ascii="宋体" w:eastAsia="宋体" w:hAnsi="宋体" w:hint="eastAsia"/>
+          <w:sz w:val="24"/>
+          <w:szCs w:val="24"/>
+        </w:rPr>
+        <w:t>票据</w:t>
+      </w:r>
+      <w:r>
+        <w:rPr>
+          <w:rFonts w:ascii="宋体" w:eastAsia="宋体" w:hAnsi="宋体" w:hint="eastAsia"/>
+          <w:sz w:val="24"/>
+          <w:szCs w:val="24"/>
+        </w:rPr>
+        <w:t>项目</w:t>
+      </w:r>
+      <w:r>
+        <w:rPr>
+          <w:rFonts w:ascii="宋体" w:eastAsia="宋体" w:hAnsi="宋体" w:hint="eastAsia"/>
+          <w:sz w:val="24"/>
+          <w:szCs w:val="24"/>
+        </w:rPr>
+        <w:t>等架构优化，包括对外包团队的技术</w:t>
+      </w:r>
+      <w:proofErr w:type="gramStart"/>
+      <w:r>
+        <w:rPr>
+          <w:rFonts w:ascii="宋体" w:eastAsia="宋体" w:hAnsi="宋体" w:hint="eastAsia"/>
+          <w:sz w:val="24"/>
+          <w:szCs w:val="24"/>
+        </w:rPr>
+        <w:t>栈</w:t>
+      </w:r>
+      <w:proofErr w:type="gramEnd"/>
+      <w:r>
+        <w:rPr>
+          <w:rFonts w:ascii="宋体" w:eastAsia="宋体" w:hAnsi="宋体" w:hint="eastAsia"/>
+          <w:sz w:val="24"/>
+          <w:szCs w:val="24"/>
+        </w:rPr>
+        <w:t>的提升，涉及：</w:t>
+      </w:r>
+      <w:r>
+        <w:rPr>
+          <w:rFonts w:ascii="宋体" w:eastAsia="宋体" w:hAnsi="宋体" w:hint="eastAsia"/>
+          <w:sz w:val="24"/>
+          <w:szCs w:val="24"/>
+        </w:rPr>
+        <w:t>整个外包团队工作流程，</w:t>
+      </w:r>
+      <w:r>
+        <w:rPr>
+          <w:rFonts w:ascii="宋体" w:eastAsia="宋体" w:hAnsi="宋体" w:hint="eastAsia"/>
+          <w:sz w:val="24"/>
+          <w:szCs w:val="24"/>
+        </w:rPr>
+        <w:t>包含工具类开发与团队推广，对一期项目的重构工作进行整理。</w:t>
+      </w:r>
+    </w:p>
+    <w:p>
+      <w:pPr>
+        <w:spacing w:line="360" w:lineRule="auto"/>
+        <w:rPr>
+          <w:rFonts w:ascii="宋体" w:eastAsia="宋体" w:hAnsi="宋体"/>
+          <w:b/>
+          <w:bCs/>
+          <w:sz w:val="22"/>
+          <w:szCs w:val="24"/>
+        </w:rPr>
+      </w:pPr>
+      <w:r>
+        <w:rPr>
+          <w:rFonts w:ascii="宋体" w:eastAsia="宋体" w:hAnsi="宋体" w:hint="eastAsia"/>
+          <w:b/>
+          <w:bCs/>
+          <w:sz w:val="22"/>
+          <w:szCs w:val="24"/>
+        </w:rPr>
         <w:t>项目职责：</w:t>
       </w:r>
-      <w:r>
-        <w:rPr>
-          <w:rFonts w:ascii="宋体" w:eastAsia="宋体" w:hAnsi="宋体" w:hint="eastAsia"/>
-          <w:b/>
-          <w:bCs/>
-          <w:sz w:val="22"/>
-          <w:szCs w:val="24"/>
-        </w:rPr>
-        <w:t>【不同项目周期-项目架构</w:t>
-      </w:r>
-      <w:r>
-        <w:rPr>
-          <w:rFonts w:ascii="宋体" w:eastAsia="宋体" w:hAnsi="宋体" w:hint="eastAsia"/>
-          <w:b/>
-          <w:bCs/>
-          <w:sz w:val="22"/>
-          <w:szCs w:val="24"/>
-        </w:rPr>
-        <w:t>-资源不同，参与深度与广度与其它同事协调</w:t>
-      </w:r>
-      <w:r>
-        <w:rPr>
-          <w:rFonts w:ascii="宋体" w:eastAsia="宋体" w:hAnsi="宋体" w:hint="eastAsia"/>
-          <w:b/>
-          <w:bCs/>
-          <w:sz w:val="22"/>
-          <w:szCs w:val="24"/>
-        </w:rPr>
-        <w:t>】</w:t>
-      </w:r>
     </w:p>
     <w:p>
       <w:pPr>
@@ -1407,7 +2840,39 @@
           <w:sz w:val="24"/>
           <w:szCs w:val="24"/>
         </w:rPr>
-        <w:t>1：负责项目前期的调研与招投标的参与，包括对各个层面的客户资源的接触；</w:t>
+        <w:t>1：对历史遗留问题的重构与优化</w:t>
+      </w:r>
+      <w:r>
+        <w:rPr>
+          <w:rFonts w:ascii="宋体" w:eastAsia="宋体" w:hAnsi="宋体" w:hint="eastAsia"/>
+          <w:sz w:val="24"/>
+          <w:szCs w:val="24"/>
+        </w:rPr>
+        <w:t>；</w:t>
+      </w:r>
+      <w:r>
+        <w:rPr>
+          <w:rFonts w:ascii="宋体" w:eastAsia="宋体" w:hAnsi="宋体" w:hint="eastAsia"/>
+          <w:sz w:val="24"/>
+          <w:szCs w:val="24"/>
+        </w:rPr>
+        <w:t>对外包团队新老员工的培训与技术工具更新</w:t>
+      </w:r>
+      <w:r>
+        <w:rPr>
+          <w:rFonts w:ascii="宋体" w:eastAsia="宋体" w:hAnsi="宋体" w:hint="eastAsia"/>
+          <w:sz w:val="24"/>
+          <w:szCs w:val="24"/>
+        </w:rPr>
+        <w:t>；</w:t>
+      </w:r>
+      <w:r>
+        <w:rPr>
+          <w:rFonts w:ascii="宋体" w:eastAsia="宋体" w:hAnsi="宋体" w:hint="eastAsia"/>
+          <w:sz w:val="24"/>
+          <w:szCs w:val="24"/>
+        </w:rPr>
+        <w:t>测试自动化脚本设计与团队人员培训</w:t>
       </w:r>
     </w:p>
     <w:p>
@@ -1421,18 +2886,61 @@
       </w:pPr>
       <w:r>
         <w:rPr>
-          <w:rFonts w:ascii="宋体" w:eastAsia="宋体" w:hAnsi="宋体" w:hint="eastAsia"/>
-          <w:sz w:val="24"/>
-          <w:szCs w:val="24"/>
-        </w:rPr>
-        <w:t>2：负责项目需求设计到开发设计的一条龙参与，跟进整个项目的进度管理，包括对参与人团队成员的协作与进度、资金预期管理；</w:t>
+          <w:rFonts w:ascii="宋体" w:eastAsia="宋体" w:hAnsi="宋体"/>
+          <w:sz w:val="24"/>
+          <w:szCs w:val="24"/>
+        </w:rPr>
+        <w:lastRenderedPageBreak/>
+        <w:t>2</w:t>
+      </w:r>
+      <w:r>
+        <w:rPr>
+          <w:rFonts w:ascii="宋体" w:eastAsia="宋体" w:hAnsi="宋体" w:hint="eastAsia"/>
+          <w:sz w:val="24"/>
+          <w:szCs w:val="24"/>
+        </w:rPr>
+        <w:t>：对银行历史遗留的基础架构进行整体研究与改进，包括对以</w:t>
+      </w:r>
+      <w:proofErr w:type="spellStart"/>
+      <w:r>
+        <w:rPr>
+          <w:rFonts w:ascii="宋体" w:eastAsia="宋体" w:hAnsi="宋体" w:hint="eastAsia"/>
+          <w:sz w:val="24"/>
+          <w:szCs w:val="24"/>
+        </w:rPr>
+        <w:t>Appolo</w:t>
+      </w:r>
+      <w:proofErr w:type="spellEnd"/>
+      <w:r>
+        <w:rPr>
+          <w:rFonts w:ascii="宋体" w:eastAsia="宋体" w:hAnsi="宋体" w:hint="eastAsia"/>
+          <w:sz w:val="24"/>
+          <w:szCs w:val="24"/>
+        </w:rPr>
+        <w:t>为基础架构开发组件、机架组提供的控件与开发解决方案等进行整体解读与组内技术沉淀，落地完整的开发流程与code</w:t>
+      </w:r>
+      <w:r>
+        <w:rPr>
+          <w:rFonts w:ascii="宋体" w:eastAsia="宋体" w:hAnsi="宋体"/>
+          <w:sz w:val="24"/>
+          <w:szCs w:val="24"/>
+        </w:rPr>
+        <w:t xml:space="preserve"> review</w:t>
+      </w:r>
+      <w:r>
+        <w:rPr>
+          <w:rFonts w:ascii="宋体" w:eastAsia="宋体" w:hAnsi="宋体" w:hint="eastAsia"/>
+          <w:sz w:val="24"/>
+          <w:szCs w:val="24"/>
+        </w:rPr>
+        <w:t>规范；</w:t>
       </w:r>
     </w:p>
     <w:p>
       <w:pPr>
         <w:spacing w:line="360" w:lineRule="auto"/>
         <w:rPr>
-          <w:rFonts w:ascii="宋体" w:eastAsia="宋体" w:hAnsi="宋体"/>
+          <w:rFonts w:ascii="宋体" w:eastAsia="宋体" w:hAnsi="宋体" w:hint="eastAsia"/>
           <w:sz w:val="24"/>
           <w:szCs w:val="24"/>
         </w:rPr>
@@ -1451,23 +2959,165 @@
           <w:sz w:val="24"/>
           <w:szCs w:val="24"/>
         </w:rPr>
-        <w:t>参与</w:t>
-      </w:r>
-      <w:r>
-        <w:rPr>
-          <w:rFonts w:ascii="宋体" w:eastAsia="宋体" w:hAnsi="宋体" w:hint="eastAsia"/>
-          <w:sz w:val="24"/>
-          <w:szCs w:val="24"/>
-        </w:rPr>
-        <w:t>项目架构设计与选型，</w:t>
-      </w:r>
-      <w:r>
-        <w:rPr>
-          <w:rFonts w:ascii="宋体" w:eastAsia="宋体" w:hAnsi="宋体" w:hint="eastAsia"/>
-          <w:sz w:val="24"/>
-          <w:szCs w:val="24"/>
-        </w:rPr>
-        <w:t>负责具体模块业务编码，提供应用层面的安全管理与资源监控，包括一些项目的后期优化工作，数据分析小程序，以及后期的尾款与出差多地程序部署收尾工作；</w:t>
+        <w:t>重构了一套大数据开发框架，设计</w:t>
+      </w:r>
+      <w:proofErr w:type="gramStart"/>
+      <w:r>
+        <w:rPr>
+          <w:rFonts w:ascii="宋体" w:eastAsia="宋体" w:hAnsi="宋体" w:hint="eastAsia"/>
+          <w:sz w:val="24"/>
+          <w:szCs w:val="24"/>
+        </w:rPr>
+        <w:t>微服务</w:t>
+      </w:r>
+      <w:proofErr w:type="gramEnd"/>
+      <w:r>
+        <w:rPr>
+          <w:rFonts w:ascii="宋体" w:eastAsia="宋体" w:hAnsi="宋体" w:hint="eastAsia"/>
+          <w:sz w:val="24"/>
+          <w:szCs w:val="24"/>
+        </w:rPr>
+        <w:t>组件，包括不限于：Gin、</w:t>
+      </w:r>
+      <w:proofErr w:type="spellStart"/>
+      <w:r>
+        <w:rPr>
+          <w:rFonts w:ascii="宋体" w:eastAsia="宋体" w:hAnsi="宋体" w:hint="eastAsia"/>
+          <w:sz w:val="24"/>
+          <w:szCs w:val="24"/>
+        </w:rPr>
+        <w:t>Kratos</w:t>
+      </w:r>
+      <w:proofErr w:type="spellEnd"/>
+      <w:r>
+        <w:rPr>
+          <w:rFonts w:ascii="宋体" w:eastAsia="宋体" w:hAnsi="宋体" w:hint="eastAsia"/>
+          <w:sz w:val="24"/>
+          <w:szCs w:val="24"/>
+        </w:rPr>
+        <w:t>、</w:t>
+      </w:r>
+      <w:proofErr w:type="spellStart"/>
+      <w:r>
+        <w:rPr>
+          <w:rFonts w:ascii="宋体" w:eastAsia="宋体" w:hAnsi="宋体"/>
+          <w:sz w:val="24"/>
+          <w:szCs w:val="24"/>
+        </w:rPr>
+        <w:t>gRPC</w:t>
+      </w:r>
+      <w:proofErr w:type="spellEnd"/>
+      <w:r>
+        <w:rPr>
+          <w:rFonts w:ascii="宋体" w:eastAsia="宋体" w:hAnsi="宋体" w:hint="eastAsia"/>
+          <w:sz w:val="24"/>
+          <w:szCs w:val="24"/>
+        </w:rPr>
+        <w:t>、Kafka、</w:t>
+      </w:r>
+      <w:proofErr w:type="spellStart"/>
+      <w:r>
+        <w:rPr>
+          <w:rFonts w:ascii="宋体" w:eastAsia="宋体" w:hAnsi="宋体" w:hint="eastAsia"/>
+          <w:sz w:val="24"/>
+          <w:szCs w:val="24"/>
+        </w:rPr>
+        <w:t>Flink</w:t>
+      </w:r>
+      <w:proofErr w:type="spellEnd"/>
+      <w:r>
+        <w:rPr>
+          <w:rFonts w:ascii="宋体" w:eastAsia="宋体" w:hAnsi="宋体" w:hint="eastAsia"/>
+          <w:sz w:val="24"/>
+          <w:szCs w:val="24"/>
+        </w:rPr>
+        <w:t>、Hadoop、Hive、Storm，并且对Redis集成控件的优化，增加</w:t>
+      </w:r>
+      <w:proofErr w:type="spellStart"/>
+      <w:r>
+        <w:rPr>
+          <w:rFonts w:ascii="宋体" w:eastAsia="宋体" w:hAnsi="宋体" w:hint="eastAsia"/>
+          <w:sz w:val="24"/>
+          <w:szCs w:val="24"/>
+        </w:rPr>
+        <w:t>lua</w:t>
+      </w:r>
+      <w:proofErr w:type="spellEnd"/>
+      <w:r>
+        <w:rPr>
+          <w:rFonts w:ascii="宋体" w:eastAsia="宋体" w:hAnsi="宋体" w:hint="eastAsia"/>
+          <w:sz w:val="24"/>
+          <w:szCs w:val="24"/>
+        </w:rPr>
+        <w:t>脚本测试用例，以及多线程组件的集成，包括对Go</w:t>
+      </w:r>
+      <w:r>
+        <w:rPr>
+          <w:rFonts w:ascii="宋体" w:eastAsia="宋体" w:hAnsi="宋体"/>
+          <w:sz w:val="24"/>
+          <w:szCs w:val="24"/>
+        </w:rPr>
+        <w:t>lang</w:t>
+      </w:r>
+      <w:r>
+        <w:rPr>
+          <w:rFonts w:ascii="宋体" w:eastAsia="宋体" w:hAnsi="宋体" w:hint="eastAsia"/>
+          <w:sz w:val="24"/>
+          <w:szCs w:val="24"/>
+        </w:rPr>
+        <w:t>的</w:t>
+      </w:r>
+      <w:proofErr w:type="gramStart"/>
+      <w:r>
+        <w:rPr>
+          <w:rFonts w:ascii="宋体" w:eastAsia="宋体" w:hAnsi="宋体" w:hint="eastAsia"/>
+          <w:sz w:val="24"/>
+          <w:szCs w:val="24"/>
+        </w:rPr>
+        <w:t>协程库</w:t>
+      </w:r>
+      <w:proofErr w:type="gramEnd"/>
+      <w:r>
+        <w:rPr>
+          <w:rFonts w:ascii="宋体" w:eastAsia="宋体" w:hAnsi="宋体" w:hint="eastAsia"/>
+          <w:sz w:val="24"/>
+          <w:szCs w:val="24"/>
+        </w:rPr>
+        <w:t>的应用实践；以及完整的一套</w:t>
+      </w:r>
+      <w:proofErr w:type="gramStart"/>
+      <w:r>
+        <w:rPr>
+          <w:rFonts w:ascii="宋体" w:eastAsia="宋体" w:hAnsi="宋体" w:hint="eastAsia"/>
+          <w:sz w:val="24"/>
+          <w:szCs w:val="24"/>
+        </w:rPr>
+        <w:t>微服务</w:t>
+      </w:r>
+      <w:proofErr w:type="gramEnd"/>
+      <w:r>
+        <w:rPr>
+          <w:rFonts w:ascii="宋体" w:eastAsia="宋体" w:hAnsi="宋体" w:hint="eastAsia"/>
+          <w:sz w:val="24"/>
+          <w:szCs w:val="24"/>
+        </w:rPr>
+        <w:t>组件，包含超时控制、限流、降级、熔断、重试、负载均衡、一致性hash与链路追踪的探索与集成；对分布式系统原理的选举机制与原理，如R</w:t>
+      </w:r>
+      <w:r>
+        <w:rPr>
+          <w:rFonts w:ascii="宋体" w:eastAsia="宋体" w:hAnsi="宋体"/>
+          <w:sz w:val="24"/>
+          <w:szCs w:val="24"/>
+        </w:rPr>
+        <w:t>aft</w:t>
+      </w:r>
+      <w:r>
+        <w:rPr>
+          <w:rFonts w:ascii="宋体" w:eastAsia="宋体" w:hAnsi="宋体" w:hint="eastAsia"/>
+          <w:sz w:val="24"/>
+          <w:szCs w:val="24"/>
+        </w:rPr>
+        <w:t>协议的选举流程进行模拟实现；</w:t>
       </w:r>
     </w:p>
     <w:p>
@@ -1507,56 +3157,57 @@
           <w:sz w:val="24"/>
           <w:szCs w:val="24"/>
         </w:rPr>
-        <w:t>1：</w:t>
-      </w:r>
-      <w:r>
-        <w:rPr>
-          <w:rFonts w:ascii="宋体" w:eastAsia="宋体" w:hAnsi="宋体" w:hint="eastAsia"/>
-          <w:sz w:val="24"/>
-          <w:szCs w:val="24"/>
-        </w:rPr>
-        <w:t>多次获得公司老板赏识，参与8</w:t>
-      </w:r>
-      <w:r>
-        <w:rPr>
-          <w:rFonts w:ascii="宋体" w:eastAsia="宋体" w:hAnsi="宋体"/>
-          <w:sz w:val="24"/>
-          <w:szCs w:val="24"/>
-        </w:rPr>
-        <w:t>0%</w:t>
-      </w:r>
-      <w:r>
-        <w:rPr>
-          <w:rFonts w:ascii="宋体" w:eastAsia="宋体" w:hAnsi="宋体" w:hint="eastAsia"/>
-          <w:sz w:val="24"/>
-          <w:szCs w:val="24"/>
-        </w:rPr>
-        <w:t>以上项目前期招投标，6</w:t>
-      </w:r>
-      <w:r>
-        <w:rPr>
-          <w:rFonts w:ascii="宋体" w:eastAsia="宋体" w:hAnsi="宋体"/>
-          <w:sz w:val="24"/>
-          <w:szCs w:val="24"/>
-        </w:rPr>
-        <w:t>0%</w:t>
-      </w:r>
-      <w:r>
-        <w:rPr>
-          <w:rFonts w:ascii="宋体" w:eastAsia="宋体" w:hAnsi="宋体" w:hint="eastAsia"/>
-          <w:sz w:val="24"/>
-          <w:szCs w:val="24"/>
-        </w:rPr>
-        <w:t>项目成功收款，项目代码与框架逐渐趋于成熟，方便多个项目之间的嫁接移植，提高项目整体的成功交付率，以及降低团队成员对项目代码管理与学习的成本，减少团队成员培养成本，增加团队成员稳定率，减少公司员工流失率，增强整个团队的竞争力与</w:t>
-      </w:r>
-      <w:r>
-        <w:rPr>
-          <w:rFonts w:ascii="宋体" w:eastAsia="宋体" w:hAnsi="宋体" w:hint="eastAsia"/>
-          <w:sz w:val="24"/>
-          <w:szCs w:val="24"/>
-        </w:rPr>
-        <w:lastRenderedPageBreak/>
-        <w:t>凝聚力；</w:t>
+        <w:t>1：外包团队工作效率提升2</w:t>
+      </w:r>
+      <w:r>
+        <w:rPr>
+          <w:rFonts w:ascii="宋体" w:eastAsia="宋体" w:hAnsi="宋体"/>
+          <w:sz w:val="24"/>
+          <w:szCs w:val="24"/>
+        </w:rPr>
+        <w:t>-3</w:t>
+      </w:r>
+      <w:r>
+        <w:rPr>
+          <w:rFonts w:ascii="宋体" w:eastAsia="宋体" w:hAnsi="宋体" w:hint="eastAsia"/>
+          <w:sz w:val="24"/>
+          <w:szCs w:val="24"/>
+        </w:rPr>
+        <w:t>倍，加班时</w:t>
+      </w:r>
+      <w:proofErr w:type="gramStart"/>
+      <w:r>
+        <w:rPr>
+          <w:rFonts w:ascii="宋体" w:eastAsia="宋体" w:hAnsi="宋体" w:hint="eastAsia"/>
+          <w:sz w:val="24"/>
+          <w:szCs w:val="24"/>
+        </w:rPr>
+        <w:t>长降低</w:t>
+      </w:r>
+      <w:proofErr w:type="gramEnd"/>
+      <w:r>
+        <w:rPr>
+          <w:rFonts w:ascii="宋体" w:eastAsia="宋体" w:hAnsi="宋体" w:hint="eastAsia"/>
+          <w:sz w:val="24"/>
+          <w:szCs w:val="24"/>
+        </w:rPr>
+        <w:t>5</w:t>
+      </w:r>
+      <w:r>
+        <w:rPr>
+          <w:rFonts w:ascii="宋体" w:eastAsia="宋体" w:hAnsi="宋体"/>
+          <w:sz w:val="24"/>
+          <w:szCs w:val="24"/>
+        </w:rPr>
+        <w:t>0%+</w:t>
+      </w:r>
+      <w:r>
+        <w:rPr>
+          <w:rFonts w:ascii="宋体" w:eastAsia="宋体" w:hAnsi="宋体" w:hint="eastAsia"/>
+          <w:sz w:val="24"/>
+          <w:szCs w:val="24"/>
+        </w:rPr>
+        <w:t>；</w:t>
       </w:r>
     </w:p>
     <w:p>
@@ -1574,469 +3225,16 @@
           <w:sz w:val="24"/>
           <w:szCs w:val="24"/>
         </w:rPr>
-        <w:t>2：</w:t>
-      </w:r>
-      <w:r>
-        <w:rPr>
-          <w:rFonts w:ascii="宋体" w:eastAsia="宋体" w:hAnsi="宋体" w:hint="eastAsia"/>
-          <w:sz w:val="24"/>
-          <w:szCs w:val="24"/>
-        </w:rPr>
-        <w:t>实盘策略验证通过，对数据分析以及量化平台的交叉验证，为团队下一步开发自己量化交易平台留存足够的知识积累与业务证书积累，包括对宏观投研，交易品种包括：外汇、股票、基金、期货期权等衍生产品的知识沉淀，以及培养团队学习策略等机制；</w:t>
-      </w:r>
-    </w:p>
-    <w:p>
-      <w:pPr>
-        <w:spacing w:line="360" w:lineRule="auto"/>
-        <w:rPr>
-          <w:rFonts w:ascii="宋体" w:eastAsia="宋体" w:hAnsi="宋体"/>
-          <w:sz w:val="24"/>
-          <w:szCs w:val="24"/>
-        </w:rPr>
-      </w:pPr>
-      <w:r>
-        <w:rPr>
-          <w:rFonts w:ascii="宋体" w:eastAsia="宋体" w:hAnsi="宋体" w:hint="eastAsia"/>
-          <w:sz w:val="24"/>
-          <w:szCs w:val="24"/>
-        </w:rPr>
-        <w:t>3：</w:t>
-      </w:r>
-      <w:r>
-        <w:rPr>
-          <w:rFonts w:ascii="宋体" w:eastAsia="宋体" w:hAnsi="宋体" w:hint="eastAsia"/>
-          <w:sz w:val="24"/>
-          <w:szCs w:val="24"/>
-        </w:rPr>
-        <w:t>跟老板成功达成协议，自我运营工作室下一步做好铺垫</w:t>
-      </w:r>
-    </w:p>
-    <w:p>
-      <w:pPr>
-        <w:spacing w:line="360" w:lineRule="auto"/>
-        <w:rPr>
-          <w:rFonts w:ascii="宋体" w:eastAsia="宋体" w:hAnsi="宋体"/>
-          <w:sz w:val="24"/>
-          <w:szCs w:val="24"/>
-        </w:rPr>
-      </w:pPr>
-    </w:p>
-    <w:p>
-      <w:pPr>
-        <w:spacing w:line="360" w:lineRule="auto"/>
-        <w:rPr>
-          <w:rFonts w:ascii="宋体" w:eastAsia="宋体" w:hAnsi="宋体"/>
-          <w:b/>
-          <w:bCs/>
-          <w:sz w:val="22"/>
-          <w:szCs w:val="24"/>
-        </w:rPr>
-      </w:pPr>
-      <w:r>
-        <w:rPr>
-          <w:rFonts w:ascii="宋体" w:eastAsia="宋体" w:hAnsi="宋体" w:hint="eastAsia"/>
-          <w:b/>
-          <w:bCs/>
-          <w:sz w:val="22"/>
-          <w:szCs w:val="24"/>
-        </w:rPr>
-        <w:t>所在公司：</w:t>
-      </w:r>
-      <w:r>
-        <w:rPr>
-          <w:rFonts w:ascii="宋体" w:eastAsia="宋体" w:hAnsi="宋体" w:hint="eastAsia"/>
-          <w:b/>
-          <w:bCs/>
-          <w:sz w:val="22"/>
-          <w:szCs w:val="24"/>
-        </w:rPr>
-        <w:t>独立工作室</w:t>
-      </w:r>
-    </w:p>
-    <w:p>
-      <w:pPr>
-        <w:spacing w:line="360" w:lineRule="auto"/>
-        <w:rPr>
-          <w:rFonts w:ascii="宋体" w:eastAsia="宋体" w:hAnsi="宋体"/>
-          <w:b/>
-          <w:bCs/>
-          <w:sz w:val="22"/>
-          <w:szCs w:val="24"/>
-        </w:rPr>
-      </w:pPr>
-      <w:r>
-        <w:rPr>
-          <w:rFonts w:ascii="宋体" w:eastAsia="宋体" w:hAnsi="宋体" w:hint="eastAsia"/>
-          <w:b/>
-          <w:bCs/>
-          <w:sz w:val="22"/>
-          <w:szCs w:val="24"/>
-        </w:rPr>
-        <w:t>2</w:t>
-      </w:r>
-      <w:r>
-        <w:rPr>
-          <w:rFonts w:ascii="宋体" w:eastAsia="宋体" w:hAnsi="宋体"/>
-          <w:b/>
-          <w:bCs/>
-          <w:sz w:val="22"/>
-          <w:szCs w:val="24"/>
-        </w:rPr>
-        <w:t>0</w:t>
-      </w:r>
-      <w:r>
-        <w:rPr>
-          <w:rFonts w:ascii="宋体" w:eastAsia="宋体" w:hAnsi="宋体"/>
-          <w:b/>
-          <w:bCs/>
-          <w:sz w:val="22"/>
-          <w:szCs w:val="24"/>
-        </w:rPr>
-        <w:t>20</w:t>
-      </w:r>
-      <w:r>
-        <w:rPr>
-          <w:rFonts w:ascii="宋体" w:eastAsia="宋体" w:hAnsi="宋体"/>
-          <w:b/>
-          <w:bCs/>
-          <w:sz w:val="22"/>
-          <w:szCs w:val="24"/>
-        </w:rPr>
-        <w:t>.0</w:t>
-      </w:r>
-      <w:r>
-        <w:rPr>
-          <w:rFonts w:ascii="宋体" w:eastAsia="宋体" w:hAnsi="宋体"/>
-          <w:b/>
-          <w:bCs/>
-          <w:sz w:val="22"/>
-          <w:szCs w:val="24"/>
-        </w:rPr>
-        <w:t>3</w:t>
-      </w:r>
-      <w:r>
-        <w:rPr>
-          <w:rFonts w:ascii="宋体" w:eastAsia="宋体" w:hAnsi="宋体"/>
-          <w:b/>
-          <w:bCs/>
-          <w:sz w:val="22"/>
-          <w:szCs w:val="24"/>
-        </w:rPr>
-        <w:t>-20</w:t>
-      </w:r>
-      <w:r>
-        <w:rPr>
-          <w:rFonts w:ascii="宋体" w:eastAsia="宋体" w:hAnsi="宋体"/>
-          <w:b/>
-          <w:bCs/>
-          <w:sz w:val="22"/>
-          <w:szCs w:val="24"/>
-        </w:rPr>
-        <w:t>22</w:t>
-      </w:r>
-      <w:r>
-        <w:rPr>
-          <w:rFonts w:ascii="宋体" w:eastAsia="宋体" w:hAnsi="宋体"/>
-          <w:b/>
-          <w:bCs/>
-          <w:sz w:val="22"/>
-          <w:szCs w:val="24"/>
-        </w:rPr>
-        <w:t>.</w:t>
-      </w:r>
-      <w:r>
-        <w:rPr>
-          <w:rFonts w:ascii="宋体" w:eastAsia="宋体" w:hAnsi="宋体"/>
-          <w:b/>
-          <w:bCs/>
-          <w:sz w:val="22"/>
-          <w:szCs w:val="24"/>
-        </w:rPr>
-        <w:t>3</w:t>
-      </w:r>
-      <w:r>
-        <w:rPr>
-          <w:rFonts w:ascii="宋体" w:eastAsia="宋体" w:hAnsi="宋体"/>
-          <w:b/>
-          <w:bCs/>
-          <w:sz w:val="22"/>
-          <w:szCs w:val="24"/>
-        </w:rPr>
-        <w:t xml:space="preserve"> </w:t>
-      </w:r>
-      <w:r>
-        <w:rPr>
-          <w:rFonts w:ascii="宋体" w:eastAsia="宋体" w:hAnsi="宋体" w:hint="eastAsia"/>
-          <w:b/>
-          <w:bCs/>
-          <w:sz w:val="22"/>
-          <w:szCs w:val="24"/>
-        </w:rPr>
-        <w:t>项目外包+独立运营+管理&amp;</w:t>
-      </w:r>
-      <w:r>
-        <w:rPr>
-          <w:rFonts w:ascii="宋体" w:eastAsia="宋体" w:hAnsi="宋体" w:hint="eastAsia"/>
-          <w:b/>
-          <w:bCs/>
-          <w:sz w:val="22"/>
-          <w:szCs w:val="24"/>
-        </w:rPr>
-        <w:t>资源对接</w:t>
-      </w:r>
-    </w:p>
-    <w:p>
-      <w:pPr>
-        <w:spacing w:line="360" w:lineRule="auto"/>
-        <w:rPr>
-          <w:rFonts w:ascii="宋体" w:eastAsia="宋体" w:hAnsi="宋体"/>
-          <w:b/>
-          <w:bCs/>
-          <w:sz w:val="22"/>
-          <w:szCs w:val="24"/>
-        </w:rPr>
-      </w:pPr>
-      <w:r>
-        <w:rPr>
-          <w:rFonts w:ascii="宋体" w:eastAsia="宋体" w:hAnsi="宋体" w:hint="eastAsia"/>
-          <w:b/>
-          <w:bCs/>
-          <w:sz w:val="22"/>
-          <w:szCs w:val="24"/>
-        </w:rPr>
-        <w:t>项目简介：</w:t>
-      </w:r>
-    </w:p>
-    <w:p>
-      <w:pPr>
-        <w:spacing w:line="360" w:lineRule="auto"/>
-        <w:rPr>
-          <w:rFonts w:ascii="宋体" w:eastAsia="宋体" w:hAnsi="宋体"/>
-          <w:sz w:val="24"/>
-          <w:szCs w:val="24"/>
-        </w:rPr>
-      </w:pPr>
-      <w:r>
-        <w:rPr>
-          <w:rFonts w:ascii="宋体" w:eastAsia="宋体" w:hAnsi="宋体" w:hint="eastAsia"/>
-          <w:sz w:val="24"/>
-          <w:szCs w:val="24"/>
-        </w:rPr>
-        <w:t>宁波银行</w:t>
-      </w:r>
-      <w:r>
-        <w:rPr>
-          <w:rFonts w:ascii="宋体" w:eastAsia="宋体" w:hAnsi="宋体" w:hint="eastAsia"/>
-          <w:sz w:val="24"/>
-          <w:szCs w:val="24"/>
-        </w:rPr>
-        <w:t>票据</w:t>
-      </w:r>
-      <w:r>
-        <w:rPr>
-          <w:rFonts w:ascii="宋体" w:eastAsia="宋体" w:hAnsi="宋体" w:hint="eastAsia"/>
-          <w:sz w:val="24"/>
-          <w:szCs w:val="24"/>
-        </w:rPr>
-        <w:t>项目</w:t>
-      </w:r>
-      <w:r>
-        <w:rPr>
-          <w:rFonts w:ascii="宋体" w:eastAsia="宋体" w:hAnsi="宋体" w:hint="eastAsia"/>
-          <w:sz w:val="24"/>
-          <w:szCs w:val="24"/>
-        </w:rPr>
-        <w:t>等架构优化，包括对外包团队的技术栈的提升，涉及：</w:t>
-      </w:r>
-      <w:r>
-        <w:rPr>
-          <w:rFonts w:ascii="宋体" w:eastAsia="宋体" w:hAnsi="宋体" w:hint="eastAsia"/>
-          <w:sz w:val="24"/>
-          <w:szCs w:val="24"/>
-        </w:rPr>
-        <w:t>整个外包团队工作流程，</w:t>
-      </w:r>
-      <w:r>
-        <w:rPr>
-          <w:rFonts w:ascii="宋体" w:eastAsia="宋体" w:hAnsi="宋体" w:hint="eastAsia"/>
-          <w:sz w:val="24"/>
-          <w:szCs w:val="24"/>
-        </w:rPr>
-        <w:t>包含工具类开发与团队推广，对一期项目的重构工作进行整理。</w:t>
-      </w:r>
-    </w:p>
-    <w:p>
-      <w:pPr>
-        <w:spacing w:line="360" w:lineRule="auto"/>
-        <w:rPr>
-          <w:rFonts w:ascii="宋体" w:eastAsia="宋体" w:hAnsi="宋体"/>
-          <w:b/>
-          <w:bCs/>
-          <w:sz w:val="22"/>
-          <w:szCs w:val="24"/>
-        </w:rPr>
-      </w:pPr>
-      <w:r>
-        <w:rPr>
-          <w:rFonts w:ascii="宋体" w:eastAsia="宋体" w:hAnsi="宋体" w:hint="eastAsia"/>
-          <w:b/>
-          <w:bCs/>
-          <w:sz w:val="22"/>
-          <w:szCs w:val="24"/>
-        </w:rPr>
-        <w:t>项目职责：</w:t>
-      </w:r>
-    </w:p>
-    <w:p>
-      <w:pPr>
-        <w:spacing w:line="360" w:lineRule="auto"/>
-        <w:rPr>
-          <w:rFonts w:ascii="宋体" w:eastAsia="宋体" w:hAnsi="宋体"/>
-          <w:sz w:val="24"/>
-          <w:szCs w:val="24"/>
-        </w:rPr>
-      </w:pPr>
-      <w:r>
-        <w:rPr>
-          <w:rFonts w:ascii="宋体" w:eastAsia="宋体" w:hAnsi="宋体" w:hint="eastAsia"/>
-          <w:sz w:val="24"/>
-          <w:szCs w:val="24"/>
-        </w:rPr>
-        <w:t>1：对历史遗留问题的重构与优化</w:t>
-      </w:r>
-    </w:p>
-    <w:p>
-      <w:pPr>
-        <w:spacing w:line="360" w:lineRule="auto"/>
-        <w:rPr>
-          <w:rFonts w:ascii="宋体" w:eastAsia="宋体" w:hAnsi="宋体"/>
-          <w:sz w:val="24"/>
-          <w:szCs w:val="24"/>
-        </w:rPr>
-      </w:pPr>
-      <w:r>
-        <w:rPr>
-          <w:rFonts w:ascii="宋体" w:eastAsia="宋体" w:hAnsi="宋体" w:hint="eastAsia"/>
-          <w:sz w:val="24"/>
-          <w:szCs w:val="24"/>
-        </w:rPr>
-        <w:t>2：对外包团队新老员工的培训与技术工具更新</w:t>
-      </w:r>
-    </w:p>
-    <w:p>
-      <w:pPr>
-        <w:spacing w:line="360" w:lineRule="auto"/>
-        <w:rPr>
-          <w:rFonts w:ascii="宋体" w:eastAsia="宋体" w:hAnsi="宋体"/>
-          <w:sz w:val="24"/>
-          <w:szCs w:val="24"/>
-        </w:rPr>
-      </w:pPr>
-      <w:r>
-        <w:rPr>
-          <w:rFonts w:ascii="宋体" w:eastAsia="宋体" w:hAnsi="宋体" w:hint="eastAsia"/>
-          <w:sz w:val="24"/>
-          <w:szCs w:val="24"/>
-        </w:rPr>
-        <w:t>3：</w:t>
-      </w:r>
-      <w:r>
-        <w:rPr>
-          <w:rFonts w:ascii="宋体" w:eastAsia="宋体" w:hAnsi="宋体" w:hint="eastAsia"/>
-          <w:sz w:val="24"/>
-          <w:szCs w:val="24"/>
-        </w:rPr>
-        <w:t>测试自动化脚本设计与团队人员培训</w:t>
-      </w:r>
-    </w:p>
-    <w:p>
-      <w:pPr>
-        <w:spacing w:line="360" w:lineRule="auto"/>
-        <w:rPr>
-          <w:rFonts w:ascii="宋体" w:eastAsia="宋体" w:hAnsi="宋体"/>
-          <w:b/>
-          <w:bCs/>
-          <w:sz w:val="22"/>
-          <w:szCs w:val="24"/>
-        </w:rPr>
-      </w:pPr>
-      <w:r>
-        <w:rPr>
-          <w:rFonts w:ascii="宋体" w:eastAsia="宋体" w:hAnsi="宋体" w:hint="eastAsia"/>
-          <w:b/>
-          <w:bCs/>
-          <w:sz w:val="22"/>
-          <w:szCs w:val="24"/>
-        </w:rPr>
-        <w:t>项目业绩：</w:t>
-      </w:r>
-    </w:p>
-    <w:p>
-      <w:pPr>
-        <w:spacing w:line="360" w:lineRule="auto"/>
-        <w:rPr>
-          <w:rFonts w:ascii="宋体" w:eastAsia="宋体" w:hAnsi="宋体"/>
-          <w:sz w:val="24"/>
-          <w:szCs w:val="24"/>
-        </w:rPr>
-      </w:pPr>
-      <w:r>
-        <w:rPr>
-          <w:rFonts w:ascii="宋体" w:eastAsia="宋体" w:hAnsi="宋体" w:hint="eastAsia"/>
-          <w:sz w:val="24"/>
-          <w:szCs w:val="24"/>
-        </w:rPr>
-        <w:t>1：外包团队工作效率提升2</w:t>
-      </w:r>
-      <w:r>
-        <w:rPr>
-          <w:rFonts w:ascii="宋体" w:eastAsia="宋体" w:hAnsi="宋体"/>
-          <w:sz w:val="24"/>
-          <w:szCs w:val="24"/>
-        </w:rPr>
-        <w:t>-3</w:t>
-      </w:r>
-      <w:r>
-        <w:rPr>
-          <w:rFonts w:ascii="宋体" w:eastAsia="宋体" w:hAnsi="宋体" w:hint="eastAsia"/>
-          <w:sz w:val="24"/>
-          <w:szCs w:val="24"/>
-        </w:rPr>
-        <w:t>倍，加班时长降低5</w:t>
-      </w:r>
-      <w:r>
-        <w:rPr>
-          <w:rFonts w:ascii="宋体" w:eastAsia="宋体" w:hAnsi="宋体"/>
-          <w:sz w:val="24"/>
-          <w:szCs w:val="24"/>
-        </w:rPr>
-        <w:t>0%+</w:t>
-      </w:r>
-      <w:r>
-        <w:rPr>
-          <w:rFonts w:ascii="宋体" w:eastAsia="宋体" w:hAnsi="宋体" w:hint="eastAsia"/>
-          <w:sz w:val="24"/>
-          <w:szCs w:val="24"/>
-        </w:rPr>
-        <w:t>；</w:t>
-      </w:r>
-    </w:p>
-    <w:p>
-      <w:pPr>
-        <w:spacing w:line="360" w:lineRule="auto"/>
-        <w:rPr>
-          <w:rFonts w:ascii="宋体" w:eastAsia="宋体" w:hAnsi="宋体"/>
-          <w:sz w:val="24"/>
-          <w:szCs w:val="24"/>
-        </w:rPr>
-      </w:pPr>
-      <w:r>
-        <w:rPr>
-          <w:rFonts w:ascii="宋体" w:eastAsia="宋体" w:hAnsi="宋体" w:hint="eastAsia"/>
-          <w:sz w:val="24"/>
-          <w:szCs w:val="24"/>
-        </w:rPr>
-        <w:t>2：框架层面，App</w:t>
+        <w:t>2：框架层面，</w:t>
+      </w:r>
+      <w:proofErr w:type="spellStart"/>
+      <w:r>
+        <w:rPr>
+          <w:rFonts w:ascii="宋体" w:eastAsia="宋体" w:hAnsi="宋体" w:hint="eastAsia"/>
+          <w:sz w:val="24"/>
+          <w:szCs w:val="24"/>
+        </w:rPr>
+        <w:t>App</w:t>
       </w:r>
       <w:r>
         <w:rPr>
@@ -2046,13 +3244,32 @@
         </w:rPr>
         <w:t>olo</w:t>
       </w:r>
-      <w:r>
-        <w:rPr>
-          <w:rFonts w:ascii="宋体" w:eastAsia="宋体" w:hAnsi="宋体" w:hint="eastAsia"/>
-          <w:sz w:val="24"/>
-          <w:szCs w:val="24"/>
-        </w:rPr>
-        <w:t>以及中间件应用与稳定框架设计</w:t>
+      <w:proofErr w:type="spellEnd"/>
+      <w:r>
+        <w:rPr>
+          <w:rFonts w:ascii="宋体" w:eastAsia="宋体" w:hAnsi="宋体" w:hint="eastAsia"/>
+          <w:sz w:val="24"/>
+          <w:szCs w:val="24"/>
+        </w:rPr>
+        <w:t>以及中间</w:t>
+      </w:r>
+      <w:proofErr w:type="gramStart"/>
+      <w:r>
+        <w:rPr>
+          <w:rFonts w:ascii="宋体" w:eastAsia="宋体" w:hAnsi="宋体" w:hint="eastAsia"/>
+          <w:sz w:val="24"/>
+          <w:szCs w:val="24"/>
+        </w:rPr>
+        <w:t>件应用</w:t>
+      </w:r>
+      <w:proofErr w:type="gramEnd"/>
+      <w:r>
+        <w:rPr>
+          <w:rFonts w:ascii="宋体" w:eastAsia="宋体" w:hAnsi="宋体" w:hint="eastAsia"/>
+          <w:sz w:val="24"/>
+          <w:szCs w:val="24"/>
+        </w:rPr>
+        <w:t>与稳定框架设计</w:t>
       </w:r>
     </w:p>
     <w:sectPr>
@@ -2063,6 +3280,900 @@
     </w:sectPr>
   </w:body>
 </w:document>
+</file>
+
+<file path=word/comments.xml><?xml version="1.0" encoding="utf-8"?>
+<w:comments xmlns:wpc="http://schemas.microsoft.com/office/word/2010/wordprocessingCanvas" xmlns:cx="http://schemas.microsoft.com/office/drawing/2014/chartex" xmlns:cx1="http://schemas.microsoft.com/office/drawing/2015/9/8/chartex" xmlns:cx2="http://schemas.microsoft.com/office/drawing/2015/10/21/chartex" xmlns:cx3="http://schemas.microsoft.com/office/drawing/2016/5/9/chartex" xmlns:cx4="http://schemas.microsoft.com/office/drawing/2016/5/10/chartex" xmlns:cx5="http://schemas.microsoft.com/office/drawing/2016/5/11/chartex" xmlns:cx6="http://schemas.microsoft.com/office/drawing/2016/5/12/chartex" xmlns:cx7="http://schemas.microsoft.com/office/drawing/2016/5/13/chartex" xmlns:cx8="http://schemas.microsoft.com/office/drawing/2016/5/14/chartex" xmlns:mc="http://schemas.openxmlformats.org/markup-compatibility/2006" xmlns:aink="http://schemas.microsoft.com/office/drawing/2016/ink" xmlns:am3d="http://schemas.microsoft.com/office/drawing/2017/model3d" xmlns:o="urn:schemas-microsoft-com:office:office" xmlns:r="http://schemas.openxmlformats.org/officeDocument/2006/relationships" xmlns:m="http://schemas.openxmlformats.org/officeDocument/2006/math" xmlns:v="urn:schemas-microsoft-com:vml" xmlns:wp14="http://schemas.microsoft.com/office/word/2010/wordprocessingDrawing" xmlns:wp="http://schemas.openxmlformats.org/drawingml/2006/wordprocessingDrawing" xmlns:w10="urn:schemas-microsoft-com:office:word" xmlns:w="http://schemas.openxmlformats.org/wordprocessingml/2006/main" xmlns:w14="http://schemas.microsoft.com/office/word/2010/wordml" xmlns:w15="http://schemas.microsoft.com/office/word/2012/wordml" xmlns:w16cex="http://schemas.microsoft.com/office/word/2018/wordml/cex" xmlns:w16cid="http://schemas.microsoft.com/office/word/2016/wordml/cid" xmlns:w16="http://schemas.microsoft.com/office/word/2018/wordml" xmlns:w16sdtdh="http://schemas.microsoft.com/office/word/2020/wordml/sdtdatahash" xmlns:w16se="http://schemas.microsoft.com/office/word/2015/wordml/symex" xmlns:wpg="http://schemas.microsoft.com/office/word/2010/wordprocessingGroup" xmlns:wpi="http://schemas.microsoft.com/office/word/2010/wordprocessingInk" xmlns:wne="http://schemas.microsoft.com/office/word/2006/wordml" xmlns:wps="http://schemas.microsoft.com/office/word/2010/wordprocessingShape" mc:Ignorable="w14 w15 w16se w16cid w16 w16cex w16sdtdh wp14">
+  <w:comment w:id="0" w:author="邢 洲" w:date="2022-04-22T09:16:00Z" w:initials="邢">
+    <w:p>
+      <w:pPr>
+        <w:pStyle w:val="a9"/>
+      </w:pPr>
+      <w:r>
+        <w:rPr>
+          <w:rStyle w:val="a8"/>
+        </w:rPr>
+        <w:annotationRef/>
+      </w:r>
+      <w:r>
+        <w:rPr>
+          <w:rFonts w:hint="eastAsia"/>
+        </w:rPr>
+        <w:t>大数据map-reduce；</w:t>
+      </w:r>
+    </w:p>
+    <w:p>
+      <w:pPr>
+        <w:pStyle w:val="a9"/>
+      </w:pPr>
+      <w:r>
+        <w:rPr>
+          <w:rFonts w:hint="eastAsia"/>
+        </w:rPr>
+        <w:t>全文检索</w:t>
+      </w:r>
+      <w:proofErr w:type="spellStart"/>
+      <w:r>
+        <w:rPr>
+          <w:rFonts w:hint="eastAsia"/>
+        </w:rPr>
+        <w:t>luence</w:t>
+      </w:r>
+      <w:proofErr w:type="spellEnd"/>
+      <w:r>
+        <w:t>;</w:t>
+      </w:r>
+    </w:p>
+    <w:p>
+      <w:pPr>
+        <w:pStyle w:val="a9"/>
+      </w:pPr>
+    </w:p>
+  </w:comment>
+  <w:comment w:id="1" w:author="邢 洲" w:date="2022-05-02T22:03:00Z" w:initials="邢">
+    <w:p>
+      <w:pPr>
+        <w:pStyle w:val="a9"/>
+      </w:pPr>
+      <w:r>
+        <w:rPr>
+          <w:rStyle w:val="a8"/>
+        </w:rPr>
+        <w:annotationRef/>
+      </w:r>
+      <w:r>
+        <w:rPr>
+          <w:rFonts w:hint="eastAsia"/>
+        </w:rPr>
+        <w:t>2</w:t>
+      </w:r>
+      <w:r>
+        <w:t>022</w:t>
+      </w:r>
+      <w:r>
+        <w:rPr>
+          <w:rFonts w:hint="eastAsia"/>
+        </w:rPr>
+        <w:t>年才算是看明白整个项目得复杂度，以及数据库得完备性设计与实现，包括后端、前端以及数据得重要性</w:t>
+      </w:r>
+    </w:p>
+    <w:p>
+      <w:pPr>
+        <w:pStyle w:val="a9"/>
+      </w:pPr>
+      <w:r>
+        <w:rPr>
+          <w:rFonts w:hint="eastAsia"/>
+        </w:rPr>
+        <w:t>-战略咨询，</w:t>
+      </w:r>
+    </w:p>
+    <w:p>
+      <w:pPr>
+        <w:pStyle w:val="a9"/>
+        <w:rPr>
+          <w:rFonts w:hint="eastAsia"/>
+        </w:rPr>
+      </w:pPr>
+      <w:r>
+        <w:rPr>
+          <w:rFonts w:hint="eastAsia"/>
+        </w:rPr>
+        <w:t>-还是比较虚得东西，</w:t>
+      </w:r>
+    </w:p>
+  </w:comment>
+  <w:comment w:id="2" w:author="邢 洲" w:date="2022-05-02T22:07:00Z" w:initials="邢">
+    <w:p>
+      <w:pPr>
+        <w:pStyle w:val="a9"/>
+      </w:pPr>
+      <w:r>
+        <w:rPr>
+          <w:rStyle w:val="a8"/>
+        </w:rPr>
+        <w:annotationRef/>
+      </w:r>
+      <w:r>
+        <w:rPr>
+          <w:rFonts w:hint="eastAsia"/>
+        </w:rPr>
+        <w:t>不清晰得地方，推送数据与接收数据，需要按照规范报文进行解析，</w:t>
+      </w:r>
+    </w:p>
+    <w:p>
+      <w:pPr>
+        <w:pStyle w:val="a9"/>
+      </w:pPr>
+      <w:r>
+        <w:rPr>
+          <w:rFonts w:hint="eastAsia"/>
+        </w:rPr>
+        <w:t>并且</w:t>
+      </w:r>
+      <w:proofErr w:type="gramStart"/>
+      <w:r>
+        <w:rPr>
+          <w:rFonts w:hint="eastAsia"/>
+        </w:rPr>
+        <w:t>落库得</w:t>
+      </w:r>
+      <w:proofErr w:type="gramEnd"/>
+      <w:r>
+        <w:rPr>
+          <w:rFonts w:hint="eastAsia"/>
+        </w:rPr>
+        <w:t>时候降低压力：</w:t>
+      </w:r>
+    </w:p>
+    <w:p>
+      <w:pPr>
+        <w:pStyle w:val="a9"/>
+      </w:pPr>
+      <w:r>
+        <w:tab/>
+        <w:t>-</w:t>
+      </w:r>
+      <w:r>
+        <w:rPr>
+          <w:rFonts w:hint="eastAsia"/>
+        </w:rPr>
+        <w:t>数据库连接</w:t>
+      </w:r>
+    </w:p>
+    <w:p>
+      <w:pPr>
+        <w:pStyle w:val="a9"/>
+        <w:pBdr>
+          <w:bottom w:val="single" w:sz="6" w:space="1" w:color="auto"/>
+        </w:pBdr>
+      </w:pPr>
+      <w:r>
+        <w:tab/>
+        <w:t>-</w:t>
+      </w:r>
+      <w:r>
+        <w:rPr>
+          <w:rFonts w:hint="eastAsia"/>
+        </w:rPr>
+        <w:t>存储数据，批量存【log日志】</w:t>
+      </w:r>
+    </w:p>
+    <w:p>
+      <w:pPr>
+        <w:pStyle w:val="a9"/>
+        <w:rPr>
+          <w:rFonts w:hint="eastAsia"/>
+        </w:rPr>
+      </w:pPr>
+      <w:proofErr w:type="spellStart"/>
+      <w:r>
+        <w:t>F</w:t>
+      </w:r>
+      <w:r>
+        <w:rPr>
+          <w:rFonts w:hint="eastAsia"/>
+        </w:rPr>
+        <w:t>link</w:t>
+      </w:r>
+      <w:proofErr w:type="spellEnd"/>
+      <w:r>
+        <w:rPr>
+          <w:rFonts w:hint="eastAsia"/>
+        </w:rPr>
+        <w:t xml:space="preserve">：处理流&amp;批处理 </w:t>
+      </w:r>
+      <w:r>
+        <w:t>&amp; Hadoop-</w:t>
+      </w:r>
+      <w:r>
+        <w:rPr>
+          <w:rFonts w:hint="eastAsia"/>
+        </w:rPr>
+        <w:t>存储问题；hive计算，storm实时处理</w:t>
+      </w:r>
+    </w:p>
+  </w:comment>
+  <w:comment w:id="3" w:author="邢 洲" w:date="2022-04-19T20:41:00Z" w:initials="邢">
+    <w:p>
+      <w:pPr>
+        <w:pStyle w:val="a9"/>
+      </w:pPr>
+      <w:r>
+        <w:rPr>
+          <w:rStyle w:val="a8"/>
+        </w:rPr>
+        <w:annotationRef/>
+      </w:r>
+      <w:r>
+        <w:rPr>
+          <w:rFonts w:hint="eastAsia"/>
+        </w:rPr>
+        <w:t>需要比较专业的</w:t>
+      </w:r>
+      <w:proofErr w:type="gramStart"/>
+      <w:r>
+        <w:rPr>
+          <w:rFonts w:hint="eastAsia"/>
+        </w:rPr>
+        <w:t>前端保障</w:t>
+      </w:r>
+      <w:proofErr w:type="gramEnd"/>
+      <w:r>
+        <w:rPr>
+          <w:rFonts w:hint="eastAsia"/>
+        </w:rPr>
+        <w:t>页面的展示</w:t>
+      </w:r>
+    </w:p>
+    <w:p>
+      <w:pPr>
+        <w:pStyle w:val="a9"/>
+      </w:pPr>
+      <w:r>
+        <w:rPr>
+          <w:rFonts w:hint="eastAsia"/>
+        </w:rPr>
+        <w:t>-对相关的</w:t>
+      </w:r>
+      <w:r>
+        <w:t>V</w:t>
+      </w:r>
+      <w:r>
+        <w:rPr>
+          <w:rFonts w:hint="eastAsia"/>
+        </w:rPr>
+        <w:t>u</w:t>
+      </w:r>
+      <w:r>
+        <w:t>e\Angular</w:t>
+      </w:r>
+      <w:r>
+        <w:rPr>
+          <w:rFonts w:hint="eastAsia"/>
+        </w:rPr>
+        <w:t>工具的</w:t>
+      </w:r>
+      <w:proofErr w:type="gramStart"/>
+      <w:r>
+        <w:rPr>
+          <w:rFonts w:hint="eastAsia"/>
+        </w:rPr>
+        <w:t>熟悉但是</w:t>
+      </w:r>
+      <w:proofErr w:type="gramEnd"/>
+      <w:r>
+        <w:rPr>
+          <w:rFonts w:hint="eastAsia"/>
+        </w:rPr>
+        <w:t>需要时间，通过过往的业绩足以证明</w:t>
+      </w:r>
+    </w:p>
+  </w:comment>
+  <w:comment w:id="4" w:author="邢 洲" w:date="2022-04-19T20:42:00Z" w:initials="邢">
+    <w:p>
+      <w:pPr>
+        <w:pStyle w:val="a9"/>
+      </w:pPr>
+      <w:r>
+        <w:rPr>
+          <w:rStyle w:val="a8"/>
+        </w:rPr>
+        <w:annotationRef/>
+      </w:r>
+      <w:r>
+        <w:rPr>
+          <w:rFonts w:hint="eastAsia"/>
+        </w:rPr>
+        <w:t>这块的问题：之前他们都没有做到，我要做前沿的东西，需要市场买单-这块对技术的追求&amp;项目&amp;产品&amp;市场份额用户买单的追求</w:t>
+      </w:r>
+    </w:p>
+    <w:p>
+      <w:pPr>
+        <w:pStyle w:val="a9"/>
+        <w:pBdr>
+          <w:top w:val="single" w:sz="6" w:space="1" w:color="auto"/>
+          <w:bottom w:val="single" w:sz="6" w:space="1" w:color="auto"/>
+        </w:pBdr>
+      </w:pPr>
+      <w:r>
+        <w:rPr>
+          <w:rFonts w:hint="eastAsia"/>
+        </w:rPr>
+        <w:t>所以：创业这块需要快速验证市场模式，以及对技术的验证，相比数据库难度更大，比如</w:t>
+      </w:r>
+      <w:proofErr w:type="spellStart"/>
+      <w:r>
+        <w:rPr>
+          <w:rFonts w:hint="eastAsia"/>
+        </w:rPr>
+        <w:t>cpu</w:t>
+      </w:r>
+      <w:proofErr w:type="spellEnd"/>
+      <w:r>
+        <w:t>…</w:t>
+      </w:r>
+    </w:p>
+    <w:p>
+      <w:pPr>
+        <w:pStyle w:val="a9"/>
+        <w:pBdr>
+          <w:bottom w:val="single" w:sz="6" w:space="1" w:color="auto"/>
+          <w:between w:val="single" w:sz="6" w:space="1" w:color="auto"/>
+        </w:pBdr>
+      </w:pPr>
+      <w:r>
+        <w:rPr>
+          <w:rFonts w:hint="eastAsia"/>
+        </w:rPr>
+        <w:t>暂时还是现在应用层实现财务自由下，组件团队开干下一个项目，总之：投入</w:t>
+      </w:r>
+      <w:proofErr w:type="gramStart"/>
+      <w:r>
+        <w:rPr>
+          <w:rFonts w:hint="eastAsia"/>
+        </w:rPr>
+        <w:t>全情下要拿</w:t>
+      </w:r>
+      <w:proofErr w:type="gramEnd"/>
+      <w:r>
+        <w:rPr>
+          <w:rFonts w:hint="eastAsia"/>
+        </w:rPr>
+        <w:t>结果说话，否则就不要浪费时间</w:t>
+      </w:r>
+    </w:p>
+    <w:p>
+      <w:pPr>
+        <w:pStyle w:val="a9"/>
+      </w:pPr>
+      <w:r>
+        <w:rPr>
+          <w:rFonts w:hint="eastAsia"/>
+        </w:rPr>
+        <w:t>这个过程中：对技术的钻研，对金融融资能力，对市场能力都不能落下，但是优先级：首先聚焦还是技术开路</w:t>
+      </w:r>
+    </w:p>
+  </w:comment>
+  <w:comment w:id="5" w:author="邢 洲" w:date="2022-04-19T20:36:00Z" w:initials="邢">
+    <w:p>
+      <w:pPr>
+        <w:pStyle w:val="a9"/>
+      </w:pPr>
+      <w:r>
+        <w:rPr>
+          <w:rStyle w:val="a8"/>
+        </w:rPr>
+        <w:annotationRef/>
+      </w:r>
+      <w:r>
+        <w:rPr>
+          <w:rFonts w:hint="eastAsia"/>
+        </w:rPr>
+        <w:t>图数据库的展示：类似用户关系图</w:t>
+      </w:r>
+    </w:p>
+    <w:p>
+      <w:pPr>
+        <w:pStyle w:val="a9"/>
+      </w:pPr>
+      <w:r>
+        <w:rPr>
+          <w:rFonts w:hint="eastAsia"/>
+        </w:rPr>
+        <w:t>-</w:t>
+      </w:r>
+      <w:r>
+        <w:rPr>
+          <w:rFonts w:hint="eastAsia"/>
+        </w:rPr>
+        <w:t>涉及到的技术</w:t>
+      </w:r>
+      <w:proofErr w:type="gramStart"/>
+      <w:r>
+        <w:rPr>
+          <w:rFonts w:hint="eastAsia"/>
+        </w:rPr>
+        <w:t>栈</w:t>
+      </w:r>
+      <w:proofErr w:type="gramEnd"/>
+      <w:r>
+        <w:rPr>
+          <w:rFonts w:hint="eastAsia"/>
+        </w:rPr>
+        <w:t>：爬虫技术</w:t>
+      </w:r>
+      <w:proofErr w:type="spellStart"/>
+      <w:r>
+        <w:rPr>
+          <w:rFonts w:hint="eastAsia"/>
+        </w:rPr>
+        <w:t>Nutch</w:t>
+      </w:r>
+      <w:proofErr w:type="spellEnd"/>
+      <w:r>
+        <w:rPr>
+          <w:rFonts w:hint="eastAsia"/>
+        </w:rPr>
+        <w:t>技术，对网络舆情信息的爬取</w:t>
+      </w:r>
+    </w:p>
+    <w:p>
+      <w:pPr>
+        <w:pStyle w:val="a9"/>
+      </w:pPr>
+      <w:r>
+        <w:rPr>
+          <w:rFonts w:hint="eastAsia"/>
+        </w:rPr>
+        <w:t>-</w:t>
+      </w:r>
+    </w:p>
+  </w:comment>
+  <w:comment w:id="6" w:author="邢 洲" w:date="2022-04-19T20:38:00Z" w:initials="邢">
+    <w:p>
+      <w:pPr>
+        <w:pStyle w:val="a9"/>
+      </w:pPr>
+      <w:r>
+        <w:rPr>
+          <w:rStyle w:val="a8"/>
+        </w:rPr>
+        <w:annotationRef/>
+      </w:r>
+      <w:r>
+        <w:rPr>
+          <w:rFonts w:hint="eastAsia"/>
+        </w:rPr>
+        <w:t>这块我自己的疑惑：爬虫信息主要是通过对网址的资讯信息获取</w:t>
+      </w:r>
+    </w:p>
+    <w:p>
+      <w:pPr>
+        <w:pStyle w:val="a9"/>
+      </w:pPr>
+      <w:r>
+        <w:rPr>
+          <w:rFonts w:hint="eastAsia"/>
+        </w:rPr>
+        <w:t>但是自己是否能够承担起其中的责任，没有怀疑，只是需要时间【风险把控】</w:t>
+      </w:r>
+    </w:p>
+    <w:p>
+      <w:pPr>
+        <w:pStyle w:val="a9"/>
+      </w:pPr>
+      <w:r>
+        <w:rPr>
+          <w:rFonts w:hint="eastAsia"/>
+        </w:rPr>
+        <w:t>对爬虫完信息的解析操作-主要是正则判断</w:t>
+      </w:r>
+    </w:p>
+    <w:p>
+      <w:pPr>
+        <w:pStyle w:val="a9"/>
+      </w:pPr>
+    </w:p>
+  </w:comment>
+  <w:comment w:id="7" w:author="邢 洲" w:date="2022-04-19T20:40:00Z" w:initials="邢">
+    <w:p>
+      <w:pPr>
+        <w:pStyle w:val="a9"/>
+      </w:pPr>
+      <w:r>
+        <w:rPr>
+          <w:rStyle w:val="a8"/>
+        </w:rPr>
+        <w:annotationRef/>
+      </w:r>
+      <w:r>
+        <w:rPr>
+          <w:rFonts w:hint="eastAsia"/>
+        </w:rPr>
+        <w:t>对资讯信息的正负面判断-机器学习算法</w:t>
+      </w:r>
+      <w:r>
+        <w:rPr>
+          <w:rFonts w:hint="eastAsia"/>
+        </w:rPr>
+        <w:t>【主要工作还是枯燥的数据初始化处理阶段】</w:t>
+      </w:r>
+    </w:p>
+  </w:comment>
+  <w:comment w:id="8" w:author="邢 洲" w:date="2022-04-19T20:26:00Z" w:initials="邢">
+    <w:p>
+      <w:pPr>
+        <w:pStyle w:val="a9"/>
+      </w:pPr>
+      <w:r>
+        <w:rPr>
+          <w:rStyle w:val="a8"/>
+        </w:rPr>
+        <w:annotationRef/>
+      </w:r>
+      <w:r>
+        <w:t>1</w:t>
+      </w:r>
+      <w:r>
+        <w:rPr>
+          <w:rFonts w:hint="eastAsia"/>
+        </w:rPr>
+        <w:t>：不更改原表结构，通过参数进行重新导向到不同的库【跟代码紧耦合了】</w:t>
+      </w:r>
+    </w:p>
+    <w:p>
+      <w:pPr>
+        <w:pStyle w:val="a9"/>
+        <w:pBdr>
+          <w:bottom w:val="single" w:sz="6" w:space="1" w:color="auto"/>
+        </w:pBdr>
+      </w:pPr>
+      <w:r>
+        <w:rPr>
+          <w:rFonts w:hint="eastAsia"/>
+        </w:rPr>
+        <w:t>2：更改表结构的话，涉及数据迁移工作</w:t>
+      </w:r>
+    </w:p>
+    <w:p>
+      <w:pPr>
+        <w:pStyle w:val="a9"/>
+      </w:pPr>
+      <w:r>
+        <w:rPr>
+          <w:rFonts w:hint="eastAsia"/>
+        </w:rPr>
+        <w:t>采用方案2：</w:t>
+      </w:r>
+    </w:p>
+    <w:p>
+      <w:pPr>
+        <w:pStyle w:val="a9"/>
+        <w:ind w:firstLine="420"/>
+      </w:pPr>
+      <w:r>
+        <w:rPr>
+          <w:rFonts w:hint="eastAsia"/>
+        </w:rPr>
+        <w:t>-更改表结构，增加用户信息表【迁移数据】</w:t>
+      </w:r>
+    </w:p>
+    <w:p>
+      <w:pPr>
+        <w:pStyle w:val="a9"/>
+        <w:ind w:firstLine="420"/>
+      </w:pPr>
+      <w:r>
+        <w:rPr>
+          <w:rFonts w:hint="eastAsia"/>
+        </w:rPr>
+        <w:t>-</w:t>
+      </w:r>
+      <w:r>
+        <w:rPr>
+          <w:rFonts w:hint="eastAsia"/>
+        </w:rPr>
+        <w:t>更改</w:t>
+      </w:r>
+      <w:proofErr w:type="spellStart"/>
+      <w:r>
+        <w:rPr>
+          <w:rFonts w:hint="eastAsia"/>
+        </w:rPr>
+        <w:t>sql</w:t>
+      </w:r>
+      <w:proofErr w:type="spellEnd"/>
+      <w:r>
+        <w:rPr>
+          <w:rFonts w:hint="eastAsia"/>
+        </w:rPr>
+        <w:t>查询，xml文件【数据库不用变】</w:t>
+      </w:r>
+    </w:p>
+    <w:p>
+      <w:pPr>
+        <w:pStyle w:val="a9"/>
+        <w:pBdr>
+          <w:bottom w:val="single" w:sz="6" w:space="1" w:color="auto"/>
+        </w:pBdr>
+        <w:ind w:firstLine="420"/>
+      </w:pPr>
+      <w:r>
+        <w:rPr>
+          <w:rFonts w:hint="eastAsia"/>
+        </w:rPr>
+        <w:t>-用户量激增的话，需要分库，通过hash得到</w:t>
+      </w:r>
+    </w:p>
+    <w:p>
+      <w:pPr>
+        <w:pStyle w:val="a9"/>
+        <w:ind w:firstLine="420"/>
+      </w:pPr>
+      <w:r>
+        <w:rPr>
+          <w:rFonts w:hint="eastAsia"/>
+        </w:rPr>
+        <w:t>方案1：</w:t>
+      </w:r>
+    </w:p>
+    <w:p>
+      <w:pPr>
+        <w:pStyle w:val="a9"/>
+        <w:pBdr>
+          <w:bottom w:val="single" w:sz="6" w:space="1" w:color="auto"/>
+        </w:pBdr>
+        <w:ind w:firstLine="420"/>
+      </w:pPr>
+      <w:r>
+        <w:rPr>
+          <w:rFonts w:hint="eastAsia"/>
+        </w:rPr>
+        <w:t>-代码层面进行判断，每个用户一个相同的库表结构</w:t>
+      </w:r>
+    </w:p>
+    <w:p>
+      <w:pPr>
+        <w:pStyle w:val="a9"/>
+        <w:ind w:firstLine="420"/>
+      </w:pPr>
+      <w:r>
+        <w:rPr>
+          <w:rFonts w:hint="eastAsia"/>
+        </w:rPr>
+        <w:t>分析方案</w:t>
+      </w:r>
+      <w:r>
+        <w:t>1</w:t>
+      </w:r>
+      <w:r>
+        <w:rPr>
+          <w:rFonts w:hint="eastAsia"/>
+        </w:rPr>
+        <w:t>、2优缺点：</w:t>
+      </w:r>
+    </w:p>
+    <w:p>
+      <w:pPr>
+        <w:pStyle w:val="a9"/>
+        <w:ind w:firstLine="420"/>
+      </w:pPr>
+      <w:r>
+        <w:rPr>
+          <w:rFonts w:hint="eastAsia"/>
+        </w:rPr>
+        <w:t>1：</w:t>
+      </w:r>
+      <w:r>
+        <w:rPr>
+          <w:rFonts w:hint="eastAsia"/>
+        </w:rPr>
+        <w:t>应用层代码紧耦合，不同用户会存在相同的数据冗余【但初期代码更改小】</w:t>
+      </w:r>
+    </w:p>
+    <w:p>
+      <w:pPr>
+        <w:pStyle w:val="a9"/>
+        <w:ind w:firstLine="420"/>
+      </w:pPr>
+      <w:r>
+        <w:t>2</w:t>
+      </w:r>
+      <w:r>
+        <w:rPr>
+          <w:rFonts w:hint="eastAsia"/>
+        </w:rPr>
+        <w:t>：从长期来看，是更合适</w:t>
+      </w:r>
+    </w:p>
+  </w:comment>
+  <w:comment w:id="9" w:author="邢 洲" w:date="2022-04-19T23:03:00Z" w:initials="邢">
+    <w:p>
+      <w:pPr>
+        <w:pStyle w:val="a9"/>
+        <w:pBdr>
+          <w:bottom w:val="single" w:sz="6" w:space="1" w:color="auto"/>
+        </w:pBdr>
+      </w:pPr>
+      <w:r>
+        <w:rPr>
+          <w:rStyle w:val="a8"/>
+        </w:rPr>
+        <w:annotationRef/>
+      </w:r>
+      <w:r>
+        <w:rPr>
+          <w:rFonts w:hint="eastAsia"/>
+        </w:rPr>
+        <w:t>这块根据量化需求进行技术选型：python版本选择，策略实现，实盘技术</w:t>
+      </w:r>
+    </w:p>
+    <w:p>
+      <w:pPr>
+        <w:pStyle w:val="a9"/>
+      </w:pPr>
+      <w:r>
+        <w:rPr>
+          <w:rFonts w:hint="eastAsia"/>
+        </w:rPr>
+        <w:t>证明：策略能力，思维逻辑能力</w:t>
+      </w:r>
+    </w:p>
+    <w:p>
+      <w:pPr>
+        <w:pStyle w:val="a9"/>
+      </w:pPr>
+      <w:r>
+        <w:rPr>
+          <w:rFonts w:hint="eastAsia"/>
+        </w:rPr>
+        <w:t>数据库</w:t>
+      </w:r>
+      <w:proofErr w:type="spellStart"/>
+      <w:r>
+        <w:rPr>
+          <w:rFonts w:hint="eastAsia"/>
+        </w:rPr>
+        <w:t>sql</w:t>
+      </w:r>
+      <w:proofErr w:type="spellEnd"/>
+      <w:r>
+        <w:rPr>
+          <w:rFonts w:hint="eastAsia"/>
+        </w:rPr>
+        <w:t>能力、调优能力</w:t>
+      </w:r>
+    </w:p>
+    <w:p>
+      <w:pPr>
+        <w:pStyle w:val="a9"/>
+        <w:pBdr>
+          <w:bottom w:val="single" w:sz="6" w:space="1" w:color="auto"/>
+        </w:pBdr>
+      </w:pPr>
+      <w:r>
+        <w:rPr>
+          <w:rFonts w:hint="eastAsia"/>
+        </w:rPr>
+        <w:t>之前思考不足的原因：同样的事情需要的时间或者复杂度是一定的：如何在保障复杂度的情况下最优的解决方案</w:t>
+      </w:r>
+    </w:p>
+    <w:p>
+      <w:pPr>
+        <w:pStyle w:val="a9"/>
+      </w:pPr>
+      <w:r>
+        <w:rPr>
+          <w:rFonts w:hint="eastAsia"/>
+        </w:rPr>
+        <w:t>实际解决问题能力：中间件&amp;自</w:t>
+      </w:r>
+      <w:proofErr w:type="gramStart"/>
+      <w:r>
+        <w:rPr>
+          <w:rFonts w:hint="eastAsia"/>
+        </w:rPr>
+        <w:t>研</w:t>
+      </w:r>
+      <w:proofErr w:type="gramEnd"/>
+      <w:r>
+        <w:rPr>
+          <w:rFonts w:hint="eastAsia"/>
+        </w:rPr>
+        <w:t>&amp;</w:t>
+      </w:r>
+    </w:p>
+    <w:p>
+      <w:pPr>
+        <w:pStyle w:val="a9"/>
+      </w:pPr>
+    </w:p>
+  </w:comment>
+</w:comments>
+</file>
+
+<file path=word/commentsExtended.xml><?xml version="1.0" encoding="utf-8"?>
+<w15:commentsEx xmlns:wpc="http://schemas.microsoft.com/office/word/2010/wordprocessingCanvas" xmlns:cx="http://schemas.microsoft.com/office/drawing/2014/chartex" xmlns:cx1="http://schemas.microsoft.com/office/drawing/2015/9/8/chartex" xmlns:cx2="http://schemas.microsoft.com/office/drawing/2015/10/21/chartex" xmlns:cx3="http://schemas.microsoft.com/office/drawing/2016/5/9/chartex" xmlns:cx4="http://schemas.microsoft.com/office/drawing/2016/5/10/chartex" xmlns:cx5="http://schemas.microsoft.com/office/drawing/2016/5/11/chartex" xmlns:cx6="http://schemas.microsoft.com/office/drawing/2016/5/12/chartex" xmlns:cx7="http://schemas.microsoft.com/office/drawing/2016/5/13/chartex" xmlns:cx8="http://schemas.microsoft.com/office/drawing/2016/5/14/chartex" xmlns:mc="http://schemas.openxmlformats.org/markup-compatibility/2006" xmlns:aink="http://schemas.microsoft.com/office/drawing/2016/ink" xmlns:am3d="http://schemas.microsoft.com/office/drawing/2017/model3d" xmlns:o="urn:schemas-microsoft-com:office:office" xmlns:r="http://schemas.openxmlformats.org/officeDocument/2006/relationships" xmlns:m="http://schemas.openxmlformats.org/officeDocument/2006/math" xmlns:v="urn:schemas-microsoft-com:vml" xmlns:wp14="http://schemas.microsoft.com/office/word/2010/wordprocessingDrawing" xmlns:wp="http://schemas.openxmlformats.org/drawingml/2006/wordprocessingDrawing" xmlns:w10="urn:schemas-microsoft-com:office:word" xmlns:w="http://schemas.openxmlformats.org/wordprocessingml/2006/main" xmlns:w14="http://schemas.microsoft.com/office/word/2010/wordml" xmlns:w15="http://schemas.microsoft.com/office/word/2012/wordml" xmlns:w16cex="http://schemas.microsoft.com/office/word/2018/wordml/cex" xmlns:w16cid="http://schemas.microsoft.com/office/word/2016/wordml/cid" xmlns:w16="http://schemas.microsoft.com/office/word/2018/wordml" xmlns:w16sdtdh="http://schemas.microsoft.com/office/word/2020/wordml/sdtdatahash" xmlns:w16se="http://schemas.microsoft.com/office/word/2015/wordml/symex" xmlns:wpg="http://schemas.microsoft.com/office/word/2010/wordprocessingGroup" xmlns:wpi="http://schemas.microsoft.com/office/word/2010/wordprocessingInk" xmlns:wne="http://schemas.microsoft.com/office/word/2006/wordml" xmlns:wps="http://schemas.microsoft.com/office/word/2010/wordprocessingShape" mc:Ignorable="w14 w15 w16se w16cid w16 w16cex w16sdtdh wp14">
+  <w15:commentEx w15:paraId="2773F320" w15:done="0"/>
+  <w15:commentEx w15:paraId="14CE4A2E" w15:done="0"/>
+  <w15:commentEx w15:paraId="29CECF95" w15:done="0"/>
+  <w15:commentEx w15:paraId="36D14FDC" w15:done="0"/>
+  <w15:commentEx w15:paraId="24334CFD" w15:paraIdParent="36D14FDC" w15:done="0"/>
+  <w15:commentEx w15:paraId="3E44B89A" w15:done="0"/>
+  <w15:commentEx w15:paraId="79175D1D" w15:paraIdParent="3E44B89A" w15:done="0"/>
+  <w15:commentEx w15:paraId="02734872" w15:paraIdParent="3E44B89A" w15:done="0"/>
+  <w15:commentEx w15:paraId="6866EA95" w15:done="0"/>
+  <w15:commentEx w15:paraId="5F89A3A6" w15:done="0"/>
+</w15:commentsEx>
+</file>
+
+<file path=word/commentsExtensible.xml><?xml version="1.0" encoding="utf-8"?>
+<w16cex:commentsExtensible xmlns:wpc="http://schemas.microsoft.com/office/word/2010/wordprocessingCanvas" xmlns:cx="http://schemas.microsoft.com/office/drawing/2014/chartex" xmlns:cx1="http://schemas.microsoft.com/office/drawing/2015/9/8/chartex" xmlns:cx2="http://schemas.microsoft.com/office/drawing/2015/10/21/chartex" xmlns:cx3="http://schemas.microsoft.com/office/drawing/2016/5/9/chartex" xmlns:cx4="http://schemas.microsoft.com/office/drawing/2016/5/10/chartex" xmlns:cx5="http://schemas.microsoft.com/office/drawing/2016/5/11/chartex" xmlns:cx6="http://schemas.microsoft.com/office/drawing/2016/5/12/chartex" xmlns:cx7="http://schemas.microsoft.com/office/drawing/2016/5/13/chartex" xmlns:cx8="http://schemas.microsoft.com/office/drawing/2016/5/14/chartex" xmlns:mc="http://schemas.openxmlformats.org/markup-compatibility/2006" xmlns:aink="http://schemas.microsoft.com/office/drawing/2016/ink" xmlns:am3d="http://schemas.microsoft.com/office/drawing/2017/model3d" xmlns:o="urn:schemas-microsoft-com:office:office" xmlns:r="http://schemas.openxmlformats.org/officeDocument/2006/relationships" xmlns:m="http://schemas.openxmlformats.org/officeDocument/2006/math" xmlns:v="urn:schemas-microsoft-com:vml" xmlns:wp14="http://schemas.microsoft.com/office/word/2010/wordprocessingDrawing" xmlns:wp="http://schemas.openxmlformats.org/drawingml/2006/wordprocessingDrawing" xmlns:w10="urn:schemas-microsoft-com:office:word" xmlns:w="http://schemas.openxmlformats.org/wordprocessingml/2006/main" xmlns:w14="http://schemas.microsoft.com/office/word/2010/wordml" xmlns:w15="http://schemas.microsoft.com/office/word/2012/wordml" xmlns:w16cex="http://schemas.microsoft.com/office/word/2018/wordml/cex" xmlns:w16cid="http://schemas.microsoft.com/office/word/2016/wordml/cid" xmlns:w16="http://schemas.microsoft.com/office/word/2018/wordml" xmlns:w16sdtdh="http://schemas.microsoft.com/office/word/2020/wordml/sdtdatahash" xmlns:w16se="http://schemas.microsoft.com/office/word/2015/wordml/symex" xmlns:wpg="http://schemas.microsoft.com/office/word/2010/wordprocessingGroup" xmlns:wpi="http://schemas.microsoft.com/office/word/2010/wordprocessingInk" xmlns:wne="http://schemas.microsoft.com/office/word/2006/wordml" xmlns:wps="http://schemas.microsoft.com/office/word/2010/wordprocessingShape" mc:Ignorable="w14 w15 w16se w16cid w16 w16cex w16sdtdh wp14">
+  <w16cex:commentExtensible w16cex:durableId="260CF0DB" w16cex:dateUtc="2022-04-22T01:16:00Z"/>
+  <w16cex:commentExtensible w16cex:durableId="261AD3AC" w16cex:dateUtc="2022-05-02T14:03:00Z"/>
+  <w16cex:commentExtensible w16cex:durableId="261AD4AA" w16cex:dateUtc="2022-05-02T14:07:00Z"/>
+  <w16cex:commentExtensible w16cex:durableId="26099CF9" w16cex:dateUtc="2022-04-19T12:41:00Z"/>
+  <w16cex:commentExtensible w16cex:durableId="26099D4E" w16cex:dateUtc="2022-04-19T12:42:00Z"/>
+  <w16cex:commentExtensible w16cex:durableId="26099BEB" w16cex:dateUtc="2022-04-19T12:36:00Z"/>
+  <w16cex:commentExtensible w16cex:durableId="26099C3A" w16cex:dateUtc="2022-04-19T12:38:00Z"/>
+  <w16cex:commentExtensible w16cex:durableId="26099CBB" w16cex:dateUtc="2022-04-19T12:40:00Z"/>
+  <w16cex:commentExtensible w16cex:durableId="26099965" w16cex:dateUtc="2022-04-19T12:26:00Z"/>
+  <w16cex:commentExtensible w16cex:durableId="2609BE34" w16cex:dateUtc="2022-04-19T15:03:00Z"/>
+</w16cex:commentsExtensible>
+</file>
+
+<file path=word/commentsIds.xml><?xml version="1.0" encoding="utf-8"?>
+<w16cid:commentsIds xmlns:wpc="http://schemas.microsoft.com/office/word/2010/wordprocessingCanvas" xmlns:cx="http://schemas.microsoft.com/office/drawing/2014/chartex" xmlns:cx1="http://schemas.microsoft.com/office/drawing/2015/9/8/chartex" xmlns:cx2="http://schemas.microsoft.com/office/drawing/2015/10/21/chartex" xmlns:cx3="http://schemas.microsoft.com/office/drawing/2016/5/9/chartex" xmlns:cx4="http://schemas.microsoft.com/office/drawing/2016/5/10/chartex" xmlns:cx5="http://schemas.microsoft.com/office/drawing/2016/5/11/chartex" xmlns:cx6="http://schemas.microsoft.com/office/drawing/2016/5/12/chartex" xmlns:cx7="http://schemas.microsoft.com/office/drawing/2016/5/13/chartex" xmlns:cx8="http://schemas.microsoft.com/office/drawing/2016/5/14/chartex" xmlns:mc="http://schemas.openxmlformats.org/markup-compatibility/2006" xmlns:aink="http://schemas.microsoft.com/office/drawing/2016/ink" xmlns:am3d="http://schemas.microsoft.com/office/drawing/2017/model3d" xmlns:o="urn:schemas-microsoft-com:office:office" xmlns:r="http://schemas.openxmlformats.org/officeDocument/2006/relationships" xmlns:m="http://schemas.openxmlformats.org/officeDocument/2006/math" xmlns:v="urn:schemas-microsoft-com:vml" xmlns:wp14="http://schemas.microsoft.com/office/word/2010/wordprocessingDrawing" xmlns:wp="http://schemas.openxmlformats.org/drawingml/2006/wordprocessingDrawing" xmlns:w10="urn:schemas-microsoft-com:office:word" xmlns:w="http://schemas.openxmlformats.org/wordprocessingml/2006/main" xmlns:w14="http://schemas.microsoft.com/office/word/2010/wordml" xmlns:w15="http://schemas.microsoft.com/office/word/2012/wordml" xmlns:w16cex="http://schemas.microsoft.com/office/word/2018/wordml/cex" xmlns:w16cid="http://schemas.microsoft.com/office/word/2016/wordml/cid" xmlns:w16="http://schemas.microsoft.com/office/word/2018/wordml" xmlns:w16sdtdh="http://schemas.microsoft.com/office/word/2020/wordml/sdtdatahash" xmlns:w16se="http://schemas.microsoft.com/office/word/2015/wordml/symex" xmlns:wpg="http://schemas.microsoft.com/office/word/2010/wordprocessingGroup" xmlns:wpi="http://schemas.microsoft.com/office/word/2010/wordprocessingInk" xmlns:wne="http://schemas.microsoft.com/office/word/2006/wordml" xmlns:wps="http://schemas.microsoft.com/office/word/2010/wordprocessingShape" mc:Ignorable="w14 w15 w16se w16cid w16 w16cex w16sdtdh wp14">
+  <w16cid:commentId w16cid:paraId="2773F320" w16cid:durableId="260CF0DB"/>
+  <w16cid:commentId w16cid:paraId="14CE4A2E" w16cid:durableId="261AD3AC"/>
+  <w16cid:commentId w16cid:paraId="29CECF95" w16cid:durableId="261AD4AA"/>
+  <w16cid:commentId w16cid:paraId="36D14FDC" w16cid:durableId="26099CF9"/>
+  <w16cid:commentId w16cid:paraId="24334CFD" w16cid:durableId="26099D4E"/>
+  <w16cid:commentId w16cid:paraId="3E44B89A" w16cid:durableId="26099BEB"/>
+  <w16cid:commentId w16cid:paraId="79175D1D" w16cid:durableId="26099C3A"/>
+  <w16cid:commentId w16cid:paraId="02734872" w16cid:durableId="26099CBB"/>
+  <w16cid:commentId w16cid:paraId="6866EA95" w16cid:durableId="26099965"/>
+  <w16cid:commentId w16cid:paraId="5F89A3A6" w16cid:durableId="2609BE34"/>
+</w16cid:commentsIds>
+</file>
+
+<file path=word/endnotes.xml><?xml version="1.0" encoding="utf-8"?>
+<w:endnotes xmlns:wpc="http://schemas.microsoft.com/office/word/2010/wordprocessingCanvas" xmlns:cx="http://schemas.microsoft.com/office/drawing/2014/chartex" xmlns:cx1="http://schemas.microsoft.com/office/drawing/2015/9/8/chartex" xmlns:cx2="http://schemas.microsoft.com/office/drawing/2015/10/21/chartex" xmlns:cx3="http://schemas.microsoft.com/office/drawing/2016/5/9/chartex" xmlns:cx4="http://schemas.microsoft.com/office/drawing/2016/5/10/chartex" xmlns:cx5="http://schemas.microsoft.com/office/drawing/2016/5/11/chartex" xmlns:cx6="http://schemas.microsoft.com/office/drawing/2016/5/12/chartex" xmlns:cx7="http://schemas.microsoft.com/office/drawing/2016/5/13/chartex" xmlns:cx8="http://schemas.microsoft.com/office/drawing/2016/5/14/chartex" xmlns:mc="http://schemas.openxmlformats.org/markup-compatibility/2006" xmlns:aink="http://schemas.microsoft.com/office/drawing/2016/ink" xmlns:am3d="http://schemas.microsoft.com/office/drawing/2017/model3d" xmlns:o="urn:schemas-microsoft-com:office:office" xmlns:r="http://schemas.openxmlformats.org/officeDocument/2006/relationships" xmlns:m="http://schemas.openxmlformats.org/officeDocument/2006/math" xmlns:v="urn:schemas-microsoft-com:vml" xmlns:wp14="http://schemas.microsoft.com/office/word/2010/wordprocessingDrawing" xmlns:wp="http://schemas.openxmlformats.org/drawingml/2006/wordprocessingDrawing" xmlns:w10="urn:schemas-microsoft-com:office:word" xmlns:w="http://schemas.openxmlformats.org/wordprocessingml/2006/main" xmlns:w14="http://schemas.microsoft.com/office/word/2010/wordml" xmlns:w15="http://schemas.microsoft.com/office/word/2012/wordml" xmlns:w16cex="http://schemas.microsoft.com/office/word/2018/wordml/cex" xmlns:w16cid="http://schemas.microsoft.com/office/word/2016/wordml/cid" xmlns:w16="http://schemas.microsoft.com/office/word/2018/wordml" xmlns:w16sdtdh="http://schemas.microsoft.com/office/word/2020/wordml/sdtdatahash" xmlns:w16se="http://schemas.microsoft.com/office/word/2015/wordml/symex" xmlns:wpg="http://schemas.microsoft.com/office/word/2010/wordprocessingGroup" xmlns:wpi="http://schemas.microsoft.com/office/word/2010/wordprocessingInk" xmlns:wne="http://schemas.microsoft.com/office/word/2006/wordml" xmlns:wps="http://schemas.microsoft.com/office/word/2010/wordprocessingShape" mc:Ignorable="w14 w15 w16se w16cid w16 w16cex w16sdtdh wp14">
+  <w:endnote w:type="separator" w:id="-1">
+    <w:p>
+      <w:r>
+        <w:separator/>
+      </w:r>
+    </w:p>
+  </w:endnote>
+  <w:endnote w:type="continuationSeparator" w:id="0">
+    <w:p>
+      <w:r>
+        <w:continuationSeparator/>
+      </w:r>
+    </w:p>
+  </w:endnote>
+</w:endnotes>
+</file>
+
+<file path=word/footnotes.xml><?xml version="1.0" encoding="utf-8"?>
+<w:footnotes xmlns:wpc="http://schemas.microsoft.com/office/word/2010/wordprocessingCanvas" xmlns:cx="http://schemas.microsoft.com/office/drawing/2014/chartex" xmlns:cx1="http://schemas.microsoft.com/office/drawing/2015/9/8/chartex" xmlns:cx2="http://schemas.microsoft.com/office/drawing/2015/10/21/chartex" xmlns:cx3="http://schemas.microsoft.com/office/drawing/2016/5/9/chartex" xmlns:cx4="http://schemas.microsoft.com/office/drawing/2016/5/10/chartex" xmlns:cx5="http://schemas.microsoft.com/office/drawing/2016/5/11/chartex" xmlns:cx6="http://schemas.microsoft.com/office/drawing/2016/5/12/chartex" xmlns:cx7="http://schemas.microsoft.com/office/drawing/2016/5/13/chartex" xmlns:cx8="http://schemas.microsoft.com/office/drawing/2016/5/14/chartex" xmlns:mc="http://schemas.openxmlformats.org/markup-compatibility/2006" xmlns:aink="http://schemas.microsoft.com/office/drawing/2016/ink" xmlns:am3d="http://schemas.microsoft.com/office/drawing/2017/model3d" xmlns:o="urn:schemas-microsoft-com:office:office" xmlns:r="http://schemas.openxmlformats.org/officeDocument/2006/relationships" xmlns:m="http://schemas.openxmlformats.org/officeDocument/2006/math" xmlns:v="urn:schemas-microsoft-com:vml" xmlns:wp14="http://schemas.microsoft.com/office/word/2010/wordprocessingDrawing" xmlns:wp="http://schemas.openxmlformats.org/drawingml/2006/wordprocessingDrawing" xmlns:w10="urn:schemas-microsoft-com:office:word" xmlns:w="http://schemas.openxmlformats.org/wordprocessingml/2006/main" xmlns:w14="http://schemas.microsoft.com/office/word/2010/wordml" xmlns:w15="http://schemas.microsoft.com/office/word/2012/wordml" xmlns:w16cex="http://schemas.microsoft.com/office/word/2018/wordml/cex" xmlns:w16cid="http://schemas.microsoft.com/office/word/2016/wordml/cid" xmlns:w16="http://schemas.microsoft.com/office/word/2018/wordml" xmlns:w16sdtdh="http://schemas.microsoft.com/office/word/2020/wordml/sdtdatahash" xmlns:w16se="http://schemas.microsoft.com/office/word/2015/wordml/symex" xmlns:wpg="http://schemas.microsoft.com/office/word/2010/wordprocessingGroup" xmlns:wpi="http://schemas.microsoft.com/office/word/2010/wordprocessingInk" xmlns:wne="http://schemas.microsoft.com/office/word/2006/wordml" xmlns:wps="http://schemas.microsoft.com/office/word/2010/wordprocessingShape" mc:Ignorable="w14 w15 w16se w16cid w16 w16cex w16sdtdh wp14">
+  <w:footnote w:type="separator" w:id="-1">
+    <w:p>
+      <w:r>
+        <w:separator/>
+      </w:r>
+    </w:p>
+  </w:footnote>
+  <w:footnote w:type="continuationSeparator" w:id="0">
+    <w:p>
+      <w:r>
+        <w:continuationSeparator/>
+      </w:r>
+    </w:p>
+  </w:footnote>
+</w:footnotes>
 </file>
 
 <file path=word/numbering.xml><?xml version="1.0" encoding="utf-8"?>
@@ -2519,19 +4630,27 @@
       </w:rPr>
     </w:lvl>
   </w:abstractNum>
-  <w:num w:numId="1">
+  <w:num w:numId="1" w16cid:durableId="331107415">
     <w:abstractNumId w:val="3"/>
   </w:num>
-  <w:num w:numId="2">
+  <w:num w:numId="2" w16cid:durableId="281956919">
     <w:abstractNumId w:val="1"/>
   </w:num>
-  <w:num w:numId="3">
+  <w:num w:numId="3" w16cid:durableId="436220332">
     <w:abstractNumId w:val="0"/>
   </w:num>
-  <w:num w:numId="4">
+  <w:num w:numId="4" w16cid:durableId="667098742">
     <w:abstractNumId w:val="2"/>
   </w:num>
 </w:numbering>
+</file>
+
+<file path=word/people.xml><?xml version="1.0" encoding="utf-8"?>
+<w15:people xmlns:wpc="http://schemas.microsoft.com/office/word/2010/wordprocessingCanvas" xmlns:cx="http://schemas.microsoft.com/office/drawing/2014/chartex" xmlns:cx1="http://schemas.microsoft.com/office/drawing/2015/9/8/chartex" xmlns:cx2="http://schemas.microsoft.com/office/drawing/2015/10/21/chartex" xmlns:cx3="http://schemas.microsoft.com/office/drawing/2016/5/9/chartex" xmlns:cx4="http://schemas.microsoft.com/office/drawing/2016/5/10/chartex" xmlns:cx5="http://schemas.microsoft.com/office/drawing/2016/5/11/chartex" xmlns:cx6="http://schemas.microsoft.com/office/drawing/2016/5/12/chartex" xmlns:cx7="http://schemas.microsoft.com/office/drawing/2016/5/13/chartex" xmlns:cx8="http://schemas.microsoft.com/office/drawing/2016/5/14/chartex" xmlns:mc="http://schemas.openxmlformats.org/markup-compatibility/2006" xmlns:aink="http://schemas.microsoft.com/office/drawing/2016/ink" xmlns:am3d="http://schemas.microsoft.com/office/drawing/2017/model3d" xmlns:o="urn:schemas-microsoft-com:office:office" xmlns:r="http://schemas.openxmlformats.org/officeDocument/2006/relationships" xmlns:m="http://schemas.openxmlformats.org/officeDocument/2006/math" xmlns:v="urn:schemas-microsoft-com:vml" xmlns:wp14="http://schemas.microsoft.com/office/word/2010/wordprocessingDrawing" xmlns:wp="http://schemas.openxmlformats.org/drawingml/2006/wordprocessingDrawing" xmlns:w10="urn:schemas-microsoft-com:office:word" xmlns:w="http://schemas.openxmlformats.org/wordprocessingml/2006/main" xmlns:w14="http://schemas.microsoft.com/office/word/2010/wordml" xmlns:w15="http://schemas.microsoft.com/office/word/2012/wordml" xmlns:w16cex="http://schemas.microsoft.com/office/word/2018/wordml/cex" xmlns:w16cid="http://schemas.microsoft.com/office/word/2016/wordml/cid" xmlns:w16="http://schemas.microsoft.com/office/word/2018/wordml" xmlns:w16sdtdh="http://schemas.microsoft.com/office/word/2020/wordml/sdtdatahash" xmlns:w16se="http://schemas.microsoft.com/office/word/2015/wordml/symex" xmlns:wpg="http://schemas.microsoft.com/office/word/2010/wordprocessingGroup" xmlns:wpi="http://schemas.microsoft.com/office/word/2010/wordprocessingInk" xmlns:wne="http://schemas.microsoft.com/office/word/2006/wordml" xmlns:wps="http://schemas.microsoft.com/office/word/2010/wordprocessingShape" mc:Ignorable="w14 w15 w16se w16cid w16 w16cex w16sdtdh wp14">
+  <w15:person w15:author="邢 洲">
+    <w15:presenceInfo w15:providerId="Windows Live" w15:userId="f9b9fb50a4803549"/>
+  </w15:person>
+</w15:people>
 </file>
 
 <file path=word/styles.xml><?xml version="1.0" encoding="utf-8"?>
@@ -3080,6 +5199,129 @@
       <w:ind w:firstLineChars="200" w:firstLine="420"/>
     </w:pPr>
   </w:style>
+  <w:style w:type="paragraph" w:styleId="a4">
+    <w:name w:val="header"/>
+    <w:basedOn w:val="a"/>
+    <w:link w:val="a5"/>
+    <w:uiPriority w:val="99"/>
+    <w:unhideWhenUsed/>
+    <w:rsid w:val="00EF43E0"/>
+    <w:pPr>
+      <w:pBdr>
+        <w:bottom w:val="single" w:sz="6" w:space="1" w:color="auto"/>
+      </w:pBdr>
+      <w:tabs>
+        <w:tab w:val="center" w:pos="4153"/>
+        <w:tab w:val="right" w:pos="8306"/>
+      </w:tabs>
+      <w:snapToGrid w:val="0"/>
+      <w:jc w:val="center"/>
+    </w:pPr>
+    <w:rPr>
+      <w:sz w:val="18"/>
+      <w:szCs w:val="18"/>
+    </w:rPr>
+  </w:style>
+  <w:style w:type="character" w:customStyle="1" w:styleId="a5">
+    <w:name w:val="页眉 字符"/>
+    <w:basedOn w:val="a0"/>
+    <w:link w:val="a4"/>
+    <w:uiPriority w:val="99"/>
+    <w:rsid w:val="00EF43E0"/>
+    <w:rPr>
+      <w:sz w:val="18"/>
+      <w:szCs w:val="18"/>
+    </w:rPr>
+  </w:style>
+  <w:style w:type="paragraph" w:styleId="a6">
+    <w:name w:val="footer"/>
+    <w:basedOn w:val="a"/>
+    <w:link w:val="a7"/>
+    <w:uiPriority w:val="99"/>
+    <w:unhideWhenUsed/>
+    <w:rsid w:val="00EF43E0"/>
+    <w:pPr>
+      <w:tabs>
+        <w:tab w:val="center" w:pos="4153"/>
+        <w:tab w:val="right" w:pos="8306"/>
+      </w:tabs>
+      <w:snapToGrid w:val="0"/>
+      <w:jc w:val="left"/>
+    </w:pPr>
+    <w:rPr>
+      <w:sz w:val="18"/>
+      <w:szCs w:val="18"/>
+    </w:rPr>
+  </w:style>
+  <w:style w:type="character" w:customStyle="1" w:styleId="a7">
+    <w:name w:val="页脚 字符"/>
+    <w:basedOn w:val="a0"/>
+    <w:link w:val="a6"/>
+    <w:uiPriority w:val="99"/>
+    <w:rsid w:val="00EF43E0"/>
+    <w:rPr>
+      <w:sz w:val="18"/>
+      <w:szCs w:val="18"/>
+    </w:rPr>
+  </w:style>
+  <w:style w:type="character" w:styleId="a8">
+    <w:name w:val="annotation reference"/>
+    <w:basedOn w:val="a0"/>
+    <w:uiPriority w:val="99"/>
+    <w:semiHidden/>
+    <w:unhideWhenUsed/>
+    <w:rsid w:val="00B165F6"/>
+    <w:rPr>
+      <w:sz w:val="21"/>
+      <w:szCs w:val="21"/>
+    </w:rPr>
+  </w:style>
+  <w:style w:type="paragraph" w:styleId="a9">
+    <w:name w:val="annotation text"/>
+    <w:basedOn w:val="a"/>
+    <w:link w:val="aa"/>
+    <w:uiPriority w:val="99"/>
+    <w:semiHidden/>
+    <w:unhideWhenUsed/>
+    <w:rsid w:val="00B165F6"/>
+    <w:pPr>
+      <w:jc w:val="left"/>
+    </w:pPr>
+  </w:style>
+  <w:style w:type="character" w:customStyle="1" w:styleId="aa">
+    <w:name w:val="批注文字 字符"/>
+    <w:basedOn w:val="a0"/>
+    <w:link w:val="a9"/>
+    <w:uiPriority w:val="99"/>
+    <w:semiHidden/>
+    <w:rsid w:val="00B165F6"/>
+  </w:style>
+  <w:style w:type="paragraph" w:styleId="ab">
+    <w:name w:val="annotation subject"/>
+    <w:basedOn w:val="a9"/>
+    <w:next w:val="a9"/>
+    <w:link w:val="ac"/>
+    <w:uiPriority w:val="99"/>
+    <w:semiHidden/>
+    <w:unhideWhenUsed/>
+    <w:rsid w:val="00B165F6"/>
+    <w:rPr>
+      <w:b/>
+      <w:bCs/>
+    </w:rPr>
+  </w:style>
+  <w:style w:type="character" w:customStyle="1" w:styleId="ac">
+    <w:name w:val="批注主题 字符"/>
+    <w:basedOn w:val="aa"/>
+    <w:link w:val="ab"/>
+    <w:uiPriority w:val="99"/>
+    <w:semiHidden/>
+    <w:rsid w:val="00B165F6"/>
+    <w:rPr>
+      <w:b/>
+      <w:bCs/>
+    </w:rPr>
+  </w:style>
 </w:styles>
 </file>
 

</xml_diff>